<commit_message>
final update to 4042 report
</commit_message>
<xml_diff>
--- a/Neo_Shun Xian Nicholas_A2_report.docx
+++ b/Neo_Shun Xian Nicholas_A2_report.docx
@@ -319,22 +319,6 @@
         </w:rPr>
         <w:t xml:space="preserve"> November 2020</w:t>
       </w:r>
-    </w:p>
-    <w:p>
-      <w:pPr>
-        <w:spacing w:line="276" w:lineRule="auto"/>
-        <w:rPr>
-          <w:rFonts w:ascii="Arial" w:hAnsi="Arial" w:cs="Arial"/>
-        </w:rPr>
-      </w:pPr>
-    </w:p>
-    <w:p>
-      <w:pPr>
-        <w:spacing w:line="276" w:lineRule="auto"/>
-        <w:rPr>
-          <w:rFonts w:ascii="Arial" w:hAnsi="Arial" w:cs="Arial"/>
-        </w:rPr>
-      </w:pPr>
     </w:p>
     <w:p>
       <w:pPr>
@@ -429,7 +413,7 @@
               <w:b/>
               <w:bCs/>
             </w:rPr>
-            <w:t>1</w:t>
+            <w:t>3</w:t>
           </w:r>
         </w:p>
         <w:p>
@@ -447,174 +431,6 @@
               <w:bCs/>
             </w:rPr>
             <w:t>PART A: Object Recognition</w:t>
-          </w:r>
-          <w:r>
-            <w:rPr>
-              <w:rFonts w:ascii="Arial" w:hAnsi="Arial" w:cs="Arial"/>
-            </w:rPr>
-            <w:ptab w:relativeTo="margin" w:alignment="right" w:leader="dot"/>
-          </w:r>
-          <w:r>
-            <w:rPr>
-              <w:rFonts w:ascii="Arial" w:hAnsi="Arial" w:cs="Arial"/>
-              <w:b/>
-              <w:bCs/>
-            </w:rPr>
-            <w:t>1</w:t>
-          </w:r>
-        </w:p>
-        <w:p>
-          <w:pPr>
-            <w:pStyle w:val="TOC2"/>
-            <w:spacing w:line="276" w:lineRule="auto"/>
-            <w:ind w:left="216"/>
-            <w:rPr>
-              <w:rFonts w:ascii="Arial" w:hAnsi="Arial" w:cs="Arial"/>
-            </w:rPr>
-          </w:pPr>
-          <w:r>
-            <w:rPr>
-              <w:rFonts w:ascii="Arial" w:hAnsi="Arial" w:cs="Arial"/>
-            </w:rPr>
-            <w:t>Introduction</w:t>
-          </w:r>
-          <w:r>
-            <w:rPr>
-              <w:rFonts w:ascii="Arial" w:hAnsi="Arial" w:cs="Arial"/>
-            </w:rPr>
-            <w:ptab w:relativeTo="margin" w:alignment="right" w:leader="dot"/>
-          </w:r>
-          <w:r>
-            <w:rPr>
-              <w:rFonts w:ascii="Arial" w:hAnsi="Arial" w:cs="Arial"/>
-            </w:rPr>
-            <w:t>2</w:t>
-          </w:r>
-        </w:p>
-        <w:p>
-          <w:pPr>
-            <w:spacing w:line="276" w:lineRule="auto"/>
-            <w:ind w:firstLine="216"/>
-            <w:rPr>
-              <w:rFonts w:ascii="Arial" w:hAnsi="Arial" w:cs="Arial"/>
-            </w:rPr>
-          </w:pPr>
-          <w:r>
-            <w:rPr>
-              <w:rFonts w:ascii="Arial" w:hAnsi="Arial" w:cs="Arial"/>
-            </w:rPr>
-            <w:t>Question 1</w:t>
-          </w:r>
-          <w:r>
-            <w:rPr>
-              <w:rFonts w:ascii="Arial" w:hAnsi="Arial" w:cs="Arial"/>
-            </w:rPr>
-            <w:ptab w:relativeTo="margin" w:alignment="right" w:leader="dot"/>
-          </w:r>
-          <w:r>
-            <w:rPr>
-              <w:rFonts w:ascii="Arial" w:hAnsi="Arial" w:cs="Arial"/>
-            </w:rPr>
-            <w:t>2</w:t>
-          </w:r>
-        </w:p>
-        <w:p>
-          <w:pPr>
-            <w:spacing w:line="276" w:lineRule="auto"/>
-            <w:ind w:firstLine="216"/>
-            <w:rPr>
-              <w:rFonts w:ascii="Arial" w:hAnsi="Arial" w:cs="Arial"/>
-            </w:rPr>
-          </w:pPr>
-          <w:r>
-            <w:rPr>
-              <w:rFonts w:ascii="Arial" w:hAnsi="Arial" w:cs="Arial"/>
-            </w:rPr>
-            <w:t>Question 2</w:t>
-          </w:r>
-          <w:r>
-            <w:rPr>
-              <w:rFonts w:ascii="Arial" w:hAnsi="Arial" w:cs="Arial"/>
-            </w:rPr>
-            <w:ptab w:relativeTo="margin" w:alignment="right" w:leader="dot"/>
-          </w:r>
-          <w:r>
-            <w:rPr>
-              <w:rFonts w:ascii="Arial" w:hAnsi="Arial" w:cs="Arial"/>
-            </w:rPr>
-            <w:t>2</w:t>
-          </w:r>
-        </w:p>
-        <w:p>
-          <w:pPr>
-            <w:spacing w:line="276" w:lineRule="auto"/>
-            <w:ind w:firstLine="216"/>
-            <w:rPr>
-              <w:rFonts w:ascii="Arial" w:hAnsi="Arial" w:cs="Arial"/>
-            </w:rPr>
-          </w:pPr>
-          <w:r>
-            <w:rPr>
-              <w:rFonts w:ascii="Arial" w:hAnsi="Arial" w:cs="Arial"/>
-            </w:rPr>
-            <w:t>Question 3</w:t>
-          </w:r>
-          <w:r>
-            <w:rPr>
-              <w:rFonts w:ascii="Arial" w:hAnsi="Arial" w:cs="Arial"/>
-            </w:rPr>
-            <w:ptab w:relativeTo="margin" w:alignment="right" w:leader="dot"/>
-          </w:r>
-          <w:r>
-            <w:rPr>
-              <w:rFonts w:ascii="Arial" w:hAnsi="Arial" w:cs="Arial"/>
-            </w:rPr>
-            <w:t>2</w:t>
-          </w:r>
-        </w:p>
-        <w:p>
-          <w:pPr>
-            <w:spacing w:line="276" w:lineRule="auto"/>
-            <w:ind w:firstLine="216"/>
-            <w:rPr>
-              <w:rFonts w:ascii="Arial" w:hAnsi="Arial" w:cs="Arial"/>
-              <w:lang w:val="en-US" w:eastAsia="en-US"/>
-            </w:rPr>
-          </w:pPr>
-          <w:r>
-            <w:rPr>
-              <w:rFonts w:ascii="Arial" w:hAnsi="Arial" w:cs="Arial"/>
-            </w:rPr>
-            <w:t>Question 4</w:t>
-          </w:r>
-          <w:r>
-            <w:rPr>
-              <w:rFonts w:ascii="Arial" w:hAnsi="Arial" w:cs="Arial"/>
-            </w:rPr>
-            <w:ptab w:relativeTo="margin" w:alignment="right" w:leader="dot"/>
-          </w:r>
-          <w:r>
-            <w:rPr>
-              <w:rFonts w:ascii="Arial" w:hAnsi="Arial" w:cs="Arial"/>
-            </w:rPr>
-            <w:t>2</w:t>
-          </w:r>
-        </w:p>
-        <w:p>
-          <w:pPr>
-            <w:pStyle w:val="TOC1"/>
-            <w:spacing w:line="276" w:lineRule="auto"/>
-            <w:rPr>
-              <w:rFonts w:ascii="Arial" w:hAnsi="Arial" w:cs="Arial"/>
-            </w:rPr>
-          </w:pPr>
-          <w:r>
-            <w:rPr>
-              <w:rFonts w:ascii="Arial" w:hAnsi="Arial" w:cs="Arial"/>
-              <w:b/>
-              <w:bCs/>
-            </w:rPr>
-            <w:t>PART B: Text Classification</w:t>
           </w:r>
           <w:r>
             <w:rPr>
@@ -656,7 +472,214 @@
             <w:rPr>
               <w:rFonts w:ascii="Arial" w:hAnsi="Arial" w:cs="Arial"/>
             </w:rPr>
-            <w:t>5</w:t>
+            <w:t>4</w:t>
+          </w:r>
+        </w:p>
+        <w:p>
+          <w:pPr>
+            <w:spacing w:line="276" w:lineRule="auto"/>
+            <w:ind w:firstLine="216"/>
+            <w:rPr>
+              <w:rFonts w:ascii="Arial" w:hAnsi="Arial" w:cs="Arial"/>
+            </w:rPr>
+          </w:pPr>
+          <w:r>
+            <w:rPr>
+              <w:rFonts w:ascii="Arial" w:hAnsi="Arial" w:cs="Arial"/>
+            </w:rPr>
+            <w:t>Question 1</w:t>
+          </w:r>
+          <w:r>
+            <w:rPr>
+              <w:rFonts w:ascii="Arial" w:hAnsi="Arial" w:cs="Arial"/>
+            </w:rPr>
+            <w:ptab w:relativeTo="margin" w:alignment="right" w:leader="dot"/>
+          </w:r>
+          <w:r>
+            <w:rPr>
+              <w:rFonts w:ascii="Arial" w:hAnsi="Arial" w:cs="Arial"/>
+            </w:rPr>
+            <w:t>6</w:t>
+          </w:r>
+        </w:p>
+        <w:p>
+          <w:pPr>
+            <w:spacing w:line="276" w:lineRule="auto"/>
+            <w:ind w:firstLine="216"/>
+            <w:rPr>
+              <w:rFonts w:ascii="Arial" w:hAnsi="Arial" w:cs="Arial"/>
+            </w:rPr>
+          </w:pPr>
+          <w:r>
+            <w:rPr>
+              <w:rFonts w:ascii="Arial" w:hAnsi="Arial" w:cs="Arial"/>
+            </w:rPr>
+            <w:t>Question 2</w:t>
+          </w:r>
+          <w:r>
+            <w:rPr>
+              <w:rFonts w:ascii="Arial" w:hAnsi="Arial" w:cs="Arial"/>
+            </w:rPr>
+            <w:ptab w:relativeTo="margin" w:alignment="right" w:leader="dot"/>
+          </w:r>
+          <w:r>
+            <w:rPr>
+              <w:rFonts w:ascii="Arial" w:hAnsi="Arial" w:cs="Arial"/>
+            </w:rPr>
+            <w:t>14</w:t>
+          </w:r>
+        </w:p>
+        <w:p>
+          <w:pPr>
+            <w:spacing w:line="276" w:lineRule="auto"/>
+            <w:ind w:firstLine="216"/>
+            <w:rPr>
+              <w:rFonts w:ascii="Arial" w:hAnsi="Arial" w:cs="Arial"/>
+            </w:rPr>
+          </w:pPr>
+          <w:r>
+            <w:rPr>
+              <w:rFonts w:ascii="Arial" w:hAnsi="Arial" w:cs="Arial"/>
+            </w:rPr>
+            <w:t>Question 3</w:t>
+          </w:r>
+          <w:r>
+            <w:rPr>
+              <w:rFonts w:ascii="Arial" w:hAnsi="Arial" w:cs="Arial"/>
+            </w:rPr>
+            <w:ptab w:relativeTo="margin" w:alignment="right" w:leader="dot"/>
+          </w:r>
+          <w:r>
+            <w:rPr>
+              <w:rFonts w:ascii="Arial" w:hAnsi="Arial" w:cs="Arial"/>
+            </w:rPr>
+            <w:t>15</w:t>
+          </w:r>
+        </w:p>
+        <w:p>
+          <w:pPr>
+            <w:spacing w:line="276" w:lineRule="auto"/>
+            <w:ind w:firstLine="216"/>
+            <w:rPr>
+              <w:rFonts w:ascii="Arial" w:hAnsi="Arial" w:cs="Arial"/>
+            </w:rPr>
+          </w:pPr>
+          <w:r>
+            <w:rPr>
+              <w:rFonts w:ascii="Arial" w:hAnsi="Arial" w:cs="Arial"/>
+            </w:rPr>
+            <w:t>Question 4</w:t>
+          </w:r>
+          <w:r>
+            <w:rPr>
+              <w:rFonts w:ascii="Arial" w:hAnsi="Arial" w:cs="Arial"/>
+            </w:rPr>
+            <w:ptab w:relativeTo="margin" w:alignment="right" w:leader="dot"/>
+          </w:r>
+          <w:r>
+            <w:rPr>
+              <w:rFonts w:ascii="Arial" w:hAnsi="Arial" w:cs="Arial"/>
+            </w:rPr>
+            <w:t>19</w:t>
+          </w:r>
+        </w:p>
+        <w:p>
+          <w:pPr>
+            <w:spacing w:line="276" w:lineRule="auto"/>
+            <w:ind w:firstLine="216"/>
+            <w:rPr>
+              <w:rFonts w:ascii="Arial" w:hAnsi="Arial" w:cs="Arial"/>
+              <w:lang w:val="en-US" w:eastAsia="en-US"/>
+            </w:rPr>
+          </w:pPr>
+          <w:r>
+            <w:rPr>
+              <w:rFonts w:ascii="Arial" w:hAnsi="Arial" w:cs="Arial"/>
+            </w:rPr>
+            <w:t>Overall Conclusion</w:t>
+          </w:r>
+          <w:r>
+            <w:rPr>
+              <w:rFonts w:ascii="Arial" w:hAnsi="Arial" w:cs="Arial"/>
+            </w:rPr>
+            <w:ptab w:relativeTo="margin" w:alignment="right" w:leader="dot"/>
+          </w:r>
+          <w:r>
+            <w:rPr>
+              <w:rFonts w:ascii="Arial" w:hAnsi="Arial" w:cs="Arial"/>
+            </w:rPr>
+            <w:t>2</w:t>
+          </w:r>
+          <w:r>
+            <w:rPr>
+              <w:rFonts w:ascii="Arial" w:hAnsi="Arial" w:cs="Arial"/>
+            </w:rPr>
+            <w:t>3</w:t>
+          </w:r>
+        </w:p>
+        <w:p>
+          <w:pPr>
+            <w:pStyle w:val="TOC1"/>
+            <w:spacing w:line="276" w:lineRule="auto"/>
+            <w:rPr>
+              <w:rFonts w:ascii="Arial" w:hAnsi="Arial" w:cs="Arial"/>
+            </w:rPr>
+          </w:pPr>
+          <w:r>
+            <w:rPr>
+              <w:rFonts w:ascii="Arial" w:hAnsi="Arial" w:cs="Arial"/>
+              <w:b/>
+              <w:bCs/>
+            </w:rPr>
+            <w:t>PART B: Text Classification</w:t>
+          </w:r>
+          <w:r>
+            <w:rPr>
+              <w:rFonts w:ascii="Arial" w:hAnsi="Arial" w:cs="Arial"/>
+            </w:rPr>
+            <w:ptab w:relativeTo="margin" w:alignment="right" w:leader="dot"/>
+          </w:r>
+          <w:r>
+            <w:rPr>
+              <w:rFonts w:ascii="Arial" w:hAnsi="Arial" w:cs="Arial"/>
+            </w:rPr>
+            <w:t>2</w:t>
+          </w:r>
+          <w:r>
+            <w:rPr>
+              <w:rFonts w:ascii="Arial" w:hAnsi="Arial" w:cs="Arial"/>
+              <w:b/>
+              <w:bCs/>
+            </w:rPr>
+            <w:t>4</w:t>
+          </w:r>
+        </w:p>
+        <w:p>
+          <w:pPr>
+            <w:pStyle w:val="TOC2"/>
+            <w:spacing w:line="276" w:lineRule="auto"/>
+            <w:ind w:left="216"/>
+            <w:rPr>
+              <w:rFonts w:ascii="Arial" w:hAnsi="Arial" w:cs="Arial"/>
+            </w:rPr>
+          </w:pPr>
+          <w:r>
+            <w:rPr>
+              <w:rFonts w:ascii="Arial" w:hAnsi="Arial" w:cs="Arial"/>
+            </w:rPr>
+            <w:t>Introduction</w:t>
+          </w:r>
+          <w:r>
+            <w:rPr>
+              <w:rFonts w:ascii="Arial" w:hAnsi="Arial" w:cs="Arial"/>
+            </w:rPr>
+            <w:ptab w:relativeTo="margin" w:alignment="right" w:leader="dot"/>
+          </w:r>
+          <w:r>
+            <w:rPr>
+              <w:rFonts w:ascii="Arial" w:hAnsi="Arial" w:cs="Arial"/>
+            </w:rPr>
+            <w:t>24</w:t>
           </w:r>
         </w:p>
         <w:p>
@@ -685,6 +708,12 @@
             </w:rPr>
             <w:t>2</w:t>
           </w:r>
+          <w:r>
+            <w:rPr>
+              <w:rFonts w:ascii="Arial" w:hAnsi="Arial" w:cs="Arial"/>
+            </w:rPr>
+            <w:t>4</w:t>
+          </w:r>
         </w:p>
         <w:p>
           <w:pPr>
@@ -712,6 +741,12 @@
             </w:rPr>
             <w:t>2</w:t>
           </w:r>
+          <w:r>
+            <w:rPr>
+              <w:rFonts w:ascii="Arial" w:hAnsi="Arial" w:cs="Arial"/>
+            </w:rPr>
+            <w:t>8</w:t>
+          </w:r>
         </w:p>
         <w:p>
           <w:pPr>
@@ -737,7 +772,7 @@
             <w:rPr>
               <w:rFonts w:ascii="Arial" w:hAnsi="Arial" w:cs="Arial"/>
             </w:rPr>
-            <w:t>2</w:t>
+            <w:t>31</w:t>
           </w:r>
         </w:p>
         <w:p>
@@ -765,7 +800,7 @@
             <w:rPr>
               <w:rFonts w:ascii="Arial" w:hAnsi="Arial" w:cs="Arial"/>
             </w:rPr>
-            <w:t>5</w:t>
+            <w:t>33</w:t>
           </w:r>
         </w:p>
         <w:p>
@@ -792,7 +827,7 @@
             <w:rPr>
               <w:rFonts w:ascii="Arial" w:hAnsi="Arial" w:cs="Arial"/>
             </w:rPr>
-            <w:t>2</w:t>
+            <w:t>35</w:t>
           </w:r>
         </w:p>
         <w:p>
@@ -819,7 +854,34 @@
             <w:rPr>
               <w:rFonts w:ascii="Arial" w:hAnsi="Arial" w:cs="Arial"/>
             </w:rPr>
-            <w:t>2</w:t>
+            <w:t>38</w:t>
+          </w:r>
+        </w:p>
+        <w:p>
+          <w:pPr>
+            <w:spacing w:line="276" w:lineRule="auto"/>
+            <w:ind w:firstLine="216"/>
+            <w:rPr>
+              <w:rFonts w:ascii="Arial" w:hAnsi="Arial" w:cs="Arial"/>
+            </w:rPr>
+          </w:pPr>
+          <w:r>
+            <w:rPr>
+              <w:rFonts w:ascii="Arial" w:hAnsi="Arial" w:cs="Arial"/>
+            </w:rPr>
+            <w:t>Overall Conclusion</w:t>
+          </w:r>
+          <w:r>
+            <w:rPr>
+              <w:rFonts w:ascii="Arial" w:hAnsi="Arial" w:cs="Arial"/>
+            </w:rPr>
+            <w:ptab w:relativeTo="margin" w:alignment="right" w:leader="dot"/>
+          </w:r>
+          <w:r>
+            <w:rPr>
+              <w:rFonts w:ascii="Arial" w:hAnsi="Arial" w:cs="Arial"/>
+            </w:rPr>
+            <w:t>41</w:t>
           </w:r>
         </w:p>
       </w:sdtContent>
@@ -835,6 +897,15 @@
     </w:p>
     <w:p>
       <w:pPr>
+        <w:pStyle w:val="TOCHeading"/>
+        <w:spacing w:line="276" w:lineRule="auto"/>
+        <w:rPr>
+          <w:rFonts w:ascii="Arial" w:hAnsi="Arial" w:cs="Arial"/>
+        </w:rPr>
+      </w:pPr>
+    </w:p>
+    <w:p>
+      <w:pPr>
         <w:spacing w:line="276" w:lineRule="auto"/>
         <w:rPr>
           <w:rFonts w:ascii="Arial" w:hAnsi="Arial" w:cs="Arial"/>
@@ -935,33 +1006,6 @@
     <w:p>
       <w:pPr>
         <w:spacing w:line="276" w:lineRule="auto"/>
-        <w:rPr>
-          <w:rFonts w:ascii="Arial" w:hAnsi="Arial" w:cs="Arial"/>
-          <w:lang w:val="en-US" w:eastAsia="en-US"/>
-        </w:rPr>
-      </w:pPr>
-    </w:p>
-    <w:p>
-      <w:pPr>
-        <w:spacing w:line="276" w:lineRule="auto"/>
-        <w:rPr>
-          <w:rFonts w:ascii="Arial" w:hAnsi="Arial" w:cs="Arial"/>
-          <w:lang w:val="en-US" w:eastAsia="en-US"/>
-        </w:rPr>
-      </w:pPr>
-    </w:p>
-    <w:p>
-      <w:pPr>
-        <w:spacing w:line="276" w:lineRule="auto"/>
-        <w:rPr>
-          <w:rFonts w:ascii="Arial" w:hAnsi="Arial" w:cs="Arial"/>
-          <w:lang w:val="en-US" w:eastAsia="en-US"/>
-        </w:rPr>
-      </w:pPr>
-    </w:p>
-    <w:p>
-      <w:pPr>
-        <w:spacing w:line="276" w:lineRule="auto"/>
         <w:jc w:val="both"/>
         <w:rPr>
           <w:rFonts w:ascii="Arial" w:eastAsia="Times New Roman" w:hAnsi="Arial" w:cs="Arial"/>
@@ -969,6 +1013,8 @@
           <w:szCs w:val="24"/>
         </w:rPr>
       </w:pPr>
+      <w:bookmarkStart w:id="0" w:name="_GoBack"/>
+      <w:bookmarkEnd w:id="0"/>
       <w:r>
         <w:rPr>
           <w:rFonts w:ascii="Arial" w:eastAsia="Times New Roman" w:hAnsi="Arial" w:cs="Arial"/>
@@ -978,6 +1024,7 @@
           <w:sz w:val="36"/>
           <w:szCs w:val="36"/>
         </w:rPr>
+        <w:lastRenderedPageBreak/>
         <w:t>Miscellaneous</w:t>
       </w:r>
     </w:p>
@@ -1019,7 +1066,6 @@
           <w:szCs w:val="24"/>
         </w:rPr>
       </w:pPr>
-      <w:proofErr w:type="spellStart"/>
       <w:r>
         <w:rPr>
           <w:rFonts w:ascii="Arial" w:eastAsia="Times New Roman" w:hAnsi="Arial" w:cs="Arial"/>
@@ -1027,17 +1073,7 @@
           <w:sz w:val="24"/>
           <w:szCs w:val="24"/>
         </w:rPr>
-        <w:t>numpy</w:t>
-      </w:r>
-      <w:proofErr w:type="spellEnd"/>
-      <w:r>
-        <w:rPr>
-          <w:rFonts w:ascii="Arial" w:eastAsia="Times New Roman" w:hAnsi="Arial" w:cs="Arial"/>
-          <w:color w:val="000000"/>
-          <w:sz w:val="24"/>
-          <w:szCs w:val="24"/>
-        </w:rPr>
-        <w:t> </w:t>
+        <w:t>numpy </w:t>
       </w:r>
     </w:p>
     <w:p>
@@ -1082,7 +1118,6 @@
           <w:szCs w:val="24"/>
         </w:rPr>
       </w:pPr>
-      <w:proofErr w:type="spellStart"/>
       <w:r>
         <w:rPr>
           <w:rFonts w:ascii="Arial" w:eastAsia="Times New Roman" w:hAnsi="Arial" w:cs="Arial"/>
@@ -1092,7 +1127,6 @@
         </w:rPr>
         <w:t>imageio</w:t>
       </w:r>
-      <w:proofErr w:type="spellEnd"/>
     </w:p>
     <w:p>
       <w:pPr>
@@ -1136,7 +1170,6 @@
           <w:szCs w:val="24"/>
         </w:rPr>
       </w:pPr>
-      <w:proofErr w:type="spellStart"/>
       <w:r>
         <w:rPr>
           <w:rFonts w:ascii="Arial" w:eastAsia="Times New Roman" w:hAnsi="Arial" w:cs="Arial"/>
@@ -1144,29 +1177,8 @@
           <w:sz w:val="24"/>
           <w:szCs w:val="24"/>
         </w:rPr>
-        <w:t>tensorflow</w:t>
-      </w:r>
-      <w:proofErr w:type="spellEnd"/>
-      <w:r>
-        <w:rPr>
-          <w:rFonts w:ascii="Arial" w:eastAsia="Times New Roman" w:hAnsi="Arial" w:cs="Arial"/>
-          <w:color w:val="000000"/>
-          <w:sz w:val="24"/>
-          <w:szCs w:val="24"/>
-        </w:rPr>
-        <w:t xml:space="preserve"> 2/</w:t>
-      </w:r>
-      <w:proofErr w:type="spellStart"/>
-      <w:r>
-        <w:rPr>
-          <w:rFonts w:ascii="Arial" w:eastAsia="Times New Roman" w:hAnsi="Arial" w:cs="Arial"/>
-          <w:color w:val="000000"/>
-          <w:sz w:val="24"/>
-          <w:szCs w:val="24"/>
-        </w:rPr>
-        <w:t>keras</w:t>
-      </w:r>
-      <w:proofErr w:type="spellEnd"/>
+        <w:t>tensorflow 2/keras</w:t>
+      </w:r>
     </w:p>
     <w:p>
       <w:pPr>
@@ -1262,7 +1274,6 @@
           <w:szCs w:val="24"/>
         </w:rPr>
       </w:pPr>
-      <w:proofErr w:type="spellStart"/>
       <w:r>
         <w:rPr>
           <w:rFonts w:ascii="Arial" w:eastAsia="Times New Roman" w:hAnsi="Arial" w:cs="Arial"/>
@@ -1272,7 +1283,6 @@
         </w:rPr>
         <w:t>pylab</w:t>
       </w:r>
-      <w:proofErr w:type="spellEnd"/>
     </w:p>
     <w:p>
       <w:pPr>
@@ -1355,27 +1365,7 @@
           <w:sz w:val="24"/>
           <w:szCs w:val="24"/>
         </w:rPr>
-        <w:t xml:space="preserve">Google </w:t>
-      </w:r>
-      <w:proofErr w:type="spellStart"/>
-      <w:r>
-        <w:rPr>
-          <w:rFonts w:ascii="Arial" w:eastAsia="Times New Roman" w:hAnsi="Arial" w:cs="Arial"/>
-          <w:color w:val="000000"/>
-          <w:sz w:val="24"/>
-          <w:szCs w:val="24"/>
-        </w:rPr>
-        <w:t>Colaboratory</w:t>
-      </w:r>
-      <w:proofErr w:type="spellEnd"/>
-      <w:r>
-        <w:rPr>
-          <w:rFonts w:ascii="Arial" w:eastAsia="Times New Roman" w:hAnsi="Arial" w:cs="Arial"/>
-          <w:color w:val="000000"/>
-          <w:sz w:val="24"/>
-          <w:szCs w:val="24"/>
-        </w:rPr>
-        <w:t xml:space="preserve"> (GPU instance)</w:t>
+        <w:t>Google Colaboratory (GPU instance)</w:t>
       </w:r>
     </w:p>
     <w:p>
@@ -1478,7 +1468,6 @@
           <w:szCs w:val="24"/>
         </w:rPr>
       </w:pPr>
-      <w:proofErr w:type="spellStart"/>
       <w:r>
         <w:rPr>
           <w:rFonts w:ascii="Arial" w:eastAsia="Times New Roman" w:hAnsi="Arial" w:cs="Arial"/>
@@ -1506,7 +1495,6 @@
         </w:rPr>
         <w:t>A.ipynb</w:t>
       </w:r>
-      <w:proofErr w:type="spellEnd"/>
     </w:p>
     <w:p>
       <w:pPr>
@@ -1654,7 +1642,6 @@
           <w:szCs w:val="24"/>
         </w:rPr>
       </w:pPr>
-      <w:proofErr w:type="spellStart"/>
       <w:r>
         <w:rPr>
           <w:rFonts w:ascii="Arial" w:eastAsia="Times New Roman" w:hAnsi="Arial" w:cs="Arial"/>
@@ -1664,7 +1651,6 @@
         </w:rPr>
         <w:t>test_batch_trim</w:t>
       </w:r>
-      <w:proofErr w:type="spellEnd"/>
     </w:p>
     <w:p>
       <w:pPr>
@@ -1840,33 +1826,6 @@
         <w:spacing w:line="276" w:lineRule="auto"/>
         <w:rPr>
           <w:rFonts w:ascii="Arial" w:hAnsi="Arial" w:cs="Arial"/>
-          <w:lang w:val="en-US" w:eastAsia="en-US"/>
-        </w:rPr>
-      </w:pPr>
-    </w:p>
-    <w:p>
-      <w:pPr>
-        <w:spacing w:line="276" w:lineRule="auto"/>
-        <w:rPr>
-          <w:rFonts w:ascii="Arial" w:hAnsi="Arial" w:cs="Arial"/>
-          <w:lang w:val="en-US" w:eastAsia="en-US"/>
-        </w:rPr>
-      </w:pPr>
-    </w:p>
-    <w:p>
-      <w:pPr>
-        <w:spacing w:line="276" w:lineRule="auto"/>
-        <w:rPr>
-          <w:rFonts w:ascii="Arial" w:hAnsi="Arial" w:cs="Arial"/>
-          <w:lang w:val="en-US" w:eastAsia="en-US"/>
-        </w:rPr>
-      </w:pPr>
-    </w:p>
-    <w:p>
-      <w:pPr>
-        <w:spacing w:line="276" w:lineRule="auto"/>
-        <w:rPr>
-          <w:rFonts w:ascii="Arial" w:hAnsi="Arial" w:cs="Arial"/>
           <w:b/>
           <w:bCs/>
           <w:color w:val="000000"/>
@@ -1883,6 +1842,7 @@
           <w:sz w:val="36"/>
           <w:szCs w:val="36"/>
         </w:rPr>
+        <w:lastRenderedPageBreak/>
         <w:t>PART A: Object Recognition</w:t>
       </w:r>
     </w:p>
@@ -1913,6 +1873,7 @@
     <w:p>
       <w:pPr>
         <w:spacing w:line="276" w:lineRule="auto"/>
+        <w:jc w:val="both"/>
         <w:rPr>
           <w:rFonts w:ascii="Arial" w:hAnsi="Arial" w:cs="Arial"/>
           <w:color w:val="000000"/>
@@ -1933,17 +1894,19 @@
     <w:p>
       <w:pPr>
         <w:spacing w:line="276" w:lineRule="auto"/>
-        <w:rPr>
-          <w:rFonts w:ascii="Arial" w:hAnsi="Arial" w:cs="Arial"/>
-          <w:color w:val="000000"/>
-          <w:sz w:val="24"/>
-          <w:szCs w:val="24"/>
-        </w:rPr>
-      </w:pPr>
-    </w:p>
-    <w:p>
-      <w:pPr>
-        <w:spacing w:line="276" w:lineRule="auto"/>
+        <w:jc w:val="both"/>
+        <w:rPr>
+          <w:rFonts w:ascii="Arial" w:hAnsi="Arial" w:cs="Arial"/>
+          <w:color w:val="000000"/>
+          <w:sz w:val="24"/>
+          <w:szCs w:val="24"/>
+        </w:rPr>
+      </w:pPr>
+    </w:p>
+    <w:p>
+      <w:pPr>
+        <w:spacing w:line="276" w:lineRule="auto"/>
+        <w:jc w:val="both"/>
         <w:rPr>
           <w:rFonts w:ascii="Arial" w:hAnsi="Arial" w:cs="Arial"/>
           <w:color w:val="000000"/>
@@ -1966,41 +1929,22 @@
     <w:p>
       <w:pPr>
         <w:spacing w:line="276" w:lineRule="auto"/>
-        <w:rPr>
-          <w:rFonts w:ascii="Arial" w:hAnsi="Arial" w:cs="Arial"/>
-          <w:color w:val="000000"/>
-          <w:sz w:val="24"/>
-          <w:szCs w:val="24"/>
-        </w:rPr>
-      </w:pPr>
-      <w:r>
-        <w:rPr>
-          <w:rFonts w:ascii="Arial" w:hAnsi="Arial" w:cs="Arial"/>
-          <w:color w:val="000000"/>
-          <w:sz w:val="24"/>
-          <w:szCs w:val="24"/>
-        </w:rPr>
-        <w:t xml:space="preserve">To execute and complete the analysis, these python libraries/modules are imported. Google </w:t>
-      </w:r>
-      <w:proofErr w:type="spellStart"/>
-      <w:r>
-        <w:rPr>
-          <w:rFonts w:ascii="Arial" w:hAnsi="Arial" w:cs="Arial"/>
-          <w:color w:val="000000"/>
-          <w:sz w:val="24"/>
-          <w:szCs w:val="24"/>
-        </w:rPr>
-        <w:t>Colaboratory</w:t>
-      </w:r>
-      <w:proofErr w:type="spellEnd"/>
-      <w:r>
-        <w:rPr>
-          <w:rFonts w:ascii="Arial" w:hAnsi="Arial" w:cs="Arial"/>
-          <w:color w:val="000000"/>
-          <w:sz w:val="24"/>
-          <w:szCs w:val="24"/>
-        </w:rPr>
-        <w:t xml:space="preserve"> (GPU instance) is used to run the analysis.</w:t>
+        <w:jc w:val="both"/>
+        <w:rPr>
+          <w:rFonts w:ascii="Arial" w:hAnsi="Arial" w:cs="Arial"/>
+          <w:color w:val="000000"/>
+          <w:sz w:val="24"/>
+          <w:szCs w:val="24"/>
+        </w:rPr>
+      </w:pPr>
+      <w:r>
+        <w:rPr>
+          <w:rFonts w:ascii="Arial" w:hAnsi="Arial" w:cs="Arial"/>
+          <w:color w:val="000000"/>
+          <w:sz w:val="24"/>
+          <w:szCs w:val="24"/>
+        </w:rPr>
+        <w:t>To execute and complete the analysis, these python libraries/modules are imported. Google Colaboratory (GPU instance) is used to run the analysis.</w:t>
       </w:r>
     </w:p>
     <w:p>
@@ -2094,21 +2038,22 @@
     <w:p>
       <w:pPr>
         <w:spacing w:line="276" w:lineRule="auto"/>
-        <w:rPr>
-          <w:rFonts w:ascii="Arial" w:hAnsi="Arial" w:cs="Arial"/>
-          <w:color w:val="000000"/>
-          <w:sz w:val="24"/>
-          <w:szCs w:val="24"/>
-        </w:rPr>
-      </w:pPr>
-      <w:r>
-        <w:rPr>
-          <w:rFonts w:ascii="Arial" w:hAnsi="Arial" w:cs="Arial"/>
-          <w:color w:val="000000"/>
-          <w:sz w:val="24"/>
-          <w:szCs w:val="24"/>
-        </w:rPr>
-        <w:t xml:space="preserve">For ease of coding and passing of parameters into the defined functions, these are the constants defined for all the questions in Part A. </w:t>
+        <w:jc w:val="both"/>
+        <w:rPr>
+          <w:rFonts w:ascii="Arial" w:hAnsi="Arial" w:cs="Arial"/>
+          <w:color w:val="000000"/>
+          <w:sz w:val="24"/>
+          <w:szCs w:val="24"/>
+        </w:rPr>
+      </w:pPr>
+      <w:r>
+        <w:rPr>
+          <w:rFonts w:ascii="Arial" w:hAnsi="Arial" w:cs="Arial"/>
+          <w:color w:val="000000"/>
+          <w:sz w:val="24"/>
+          <w:szCs w:val="24"/>
+        </w:rPr>
+        <w:t>For ease of coding and passing of parameters into the defined functions, these are the constants defined for all the questions in Part A.</w:t>
       </w:r>
     </w:p>
     <w:p>
@@ -2129,7 +2074,6 @@
           <w:sz w:val="24"/>
           <w:szCs w:val="24"/>
         </w:rPr>
-        <w:lastRenderedPageBreak/>
         <w:drawing>
           <wp:inline distT="0" distB="0" distL="0" distR="0" wp14:anchorId="1D3470BC" wp14:editId="7FD5A858">
             <wp:extent cx="5039428" cy="1886213"/>
@@ -2186,17 +2130,40 @@
           <w:color w:val="000000"/>
           <w:sz w:val="24"/>
           <w:szCs w:val="24"/>
-          <w:u w:val="single"/>
-        </w:rPr>
-      </w:pPr>
-      <w:r>
-        <w:rPr>
-          <w:rFonts w:ascii="Arial" w:hAnsi="Arial" w:cs="Arial"/>
-          <w:color w:val="000000"/>
-          <w:sz w:val="24"/>
-          <w:szCs w:val="24"/>
-          <w:u w:val="single"/>
-        </w:rPr>
+        </w:rPr>
+      </w:pPr>
+    </w:p>
+    <w:p>
+      <w:pPr>
+        <w:spacing w:line="276" w:lineRule="auto"/>
+        <w:rPr>
+          <w:rFonts w:ascii="Arial" w:hAnsi="Arial" w:cs="Arial"/>
+          <w:color w:val="000000"/>
+          <w:sz w:val="24"/>
+          <w:szCs w:val="24"/>
+        </w:rPr>
+      </w:pPr>
+    </w:p>
+    <w:p>
+      <w:pPr>
+        <w:spacing w:line="276" w:lineRule="auto"/>
+        <w:rPr>
+          <w:rFonts w:ascii="Arial" w:hAnsi="Arial" w:cs="Arial"/>
+          <w:color w:val="000000"/>
+          <w:sz w:val="24"/>
+          <w:szCs w:val="24"/>
+          <w:u w:val="single"/>
+        </w:rPr>
+      </w:pPr>
+      <w:r>
+        <w:rPr>
+          <w:rFonts w:ascii="Arial" w:hAnsi="Arial" w:cs="Arial"/>
+          <w:color w:val="000000"/>
+          <w:sz w:val="24"/>
+          <w:szCs w:val="24"/>
+          <w:u w:val="single"/>
+        </w:rPr>
+        <w:lastRenderedPageBreak/>
         <w:t>Loading and pre-processing of data</w:t>
       </w:r>
     </w:p>
@@ -2228,47 +2195,7 @@
           <w:sz w:val="24"/>
           <w:szCs w:val="24"/>
         </w:rPr>
-        <w:t>data_batch_1” and “</w:t>
-      </w:r>
-      <w:proofErr w:type="spellStart"/>
-      <w:r>
-        <w:rPr>
-          <w:rFonts w:ascii="Arial" w:eastAsia="Times New Roman" w:hAnsi="Arial" w:cs="Arial"/>
-          <w:color w:val="000000"/>
-          <w:sz w:val="24"/>
-          <w:szCs w:val="24"/>
-        </w:rPr>
-        <w:t>test_batch_trim</w:t>
-      </w:r>
-      <w:proofErr w:type="spellEnd"/>
-      <w:r>
-        <w:rPr>
-          <w:rFonts w:ascii="Arial" w:eastAsia="Times New Roman" w:hAnsi="Arial" w:cs="Arial"/>
-          <w:color w:val="000000"/>
-          <w:sz w:val="24"/>
-          <w:szCs w:val="24"/>
-        </w:rPr>
-        <w:t xml:space="preserve">” from Google Drive, using the helper function </w:t>
-      </w:r>
-      <w:proofErr w:type="spellStart"/>
-      <w:r>
-        <w:rPr>
-          <w:rFonts w:ascii="Arial" w:eastAsia="Times New Roman" w:hAnsi="Arial" w:cs="Arial"/>
-          <w:color w:val="000000"/>
-          <w:sz w:val="24"/>
-          <w:szCs w:val="24"/>
-        </w:rPr>
-        <w:t>load_data</w:t>
-      </w:r>
-      <w:proofErr w:type="spellEnd"/>
-      <w:r>
-        <w:rPr>
-          <w:rFonts w:ascii="Arial" w:eastAsia="Times New Roman" w:hAnsi="Arial" w:cs="Arial"/>
-          <w:color w:val="000000"/>
-          <w:sz w:val="24"/>
-          <w:szCs w:val="24"/>
-        </w:rPr>
-        <w:t>(file), as shown below.</w:t>
+        <w:t>data_batch_1” and “test_batch_trim” from Google Drive, using the helper function load_data(file), as shown below.</w:t>
       </w:r>
     </w:p>
     <w:p>
@@ -2342,61 +2269,22 @@
     <w:p>
       <w:pPr>
         <w:spacing w:line="276" w:lineRule="auto"/>
-        <w:rPr>
-          <w:rFonts w:ascii="Arial" w:hAnsi="Arial" w:cs="Arial"/>
-          <w:color w:val="000000"/>
-          <w:sz w:val="24"/>
-          <w:szCs w:val="24"/>
-        </w:rPr>
-      </w:pPr>
-      <w:r>
-        <w:rPr>
-          <w:rFonts w:ascii="Arial" w:hAnsi="Arial" w:cs="Arial"/>
-          <w:color w:val="000000"/>
-          <w:sz w:val="24"/>
-          <w:szCs w:val="24"/>
-        </w:rPr>
-        <w:t xml:space="preserve">For image dataset, the maximum value of each pixel of the RGB channel is 255. Hence, we will need to normalise our datasets that are passed into this function. We can do so by simply </w:t>
-      </w:r>
-      <w:proofErr w:type="spellStart"/>
-      <w:r>
-        <w:rPr>
-          <w:rFonts w:ascii="Arial" w:hAnsi="Arial" w:cs="Arial"/>
-          <w:color w:val="000000"/>
-          <w:sz w:val="24"/>
-          <w:szCs w:val="24"/>
-        </w:rPr>
-        <w:t>plickle.load</w:t>
-      </w:r>
-      <w:proofErr w:type="spellEnd"/>
-      <w:r>
-        <w:rPr>
-          <w:rFonts w:ascii="Arial" w:hAnsi="Arial" w:cs="Arial"/>
-          <w:color w:val="000000"/>
-          <w:sz w:val="24"/>
-          <w:szCs w:val="24"/>
-        </w:rPr>
-        <w:t xml:space="preserve"> our data and divide the </w:t>
-      </w:r>
-      <w:proofErr w:type="spellStart"/>
-      <w:r>
-        <w:rPr>
-          <w:rFonts w:ascii="Arial" w:hAnsi="Arial" w:cs="Arial"/>
-          <w:color w:val="000000"/>
-          <w:sz w:val="24"/>
-          <w:szCs w:val="24"/>
-        </w:rPr>
-        <w:t>numpy</w:t>
-      </w:r>
-      <w:proofErr w:type="spellEnd"/>
-      <w:r>
-        <w:rPr>
-          <w:rFonts w:ascii="Arial" w:hAnsi="Arial" w:cs="Arial"/>
-          <w:color w:val="000000"/>
-          <w:sz w:val="24"/>
-          <w:szCs w:val="24"/>
-        </w:rPr>
-        <w:t xml:space="preserve"> array value by 255. This ensures that the pixel values are normalised and stays within the range of 0 to 1</w:t>
+        <w:jc w:val="both"/>
+        <w:rPr>
+          <w:rFonts w:ascii="Arial" w:hAnsi="Arial" w:cs="Arial"/>
+          <w:color w:val="000000"/>
+          <w:sz w:val="24"/>
+          <w:szCs w:val="24"/>
+        </w:rPr>
+      </w:pPr>
+      <w:r>
+        <w:rPr>
+          <w:rFonts w:ascii="Arial" w:hAnsi="Arial" w:cs="Arial"/>
+          <w:color w:val="000000"/>
+          <w:sz w:val="24"/>
+          <w:szCs w:val="24"/>
+        </w:rPr>
+        <w:t>For image dataset, the maximum value of each pixel of the RGB channel is 255. Hence, we will need to normalise our datasets that are passed into this function. We can do so by simply pickle.load our data and divide the numpy array value by 255. This ensures that the pixel values are normalised and stays within the range of 0 to 1</w:t>
       </w:r>
       <w:r>
         <w:rPr>
@@ -2411,17 +2299,19 @@
     <w:p>
       <w:pPr>
         <w:spacing w:line="276" w:lineRule="auto"/>
-        <w:rPr>
-          <w:rFonts w:ascii="Arial" w:hAnsi="Arial" w:cs="Arial"/>
-          <w:color w:val="000000"/>
-          <w:sz w:val="24"/>
-          <w:szCs w:val="24"/>
-        </w:rPr>
-      </w:pPr>
-    </w:p>
-    <w:p>
-      <w:pPr>
-        <w:spacing w:line="276" w:lineRule="auto"/>
+        <w:jc w:val="both"/>
+        <w:rPr>
+          <w:rFonts w:ascii="Arial" w:hAnsi="Arial" w:cs="Arial"/>
+          <w:color w:val="000000"/>
+          <w:sz w:val="24"/>
+          <w:szCs w:val="24"/>
+        </w:rPr>
+      </w:pPr>
+    </w:p>
+    <w:p>
+      <w:pPr>
+        <w:spacing w:line="276" w:lineRule="auto"/>
+        <w:jc w:val="both"/>
         <w:rPr>
           <w:rFonts w:ascii="Arial" w:hAnsi="Arial" w:cs="Arial"/>
           <w:color w:val="000000"/>
@@ -2444,6 +2334,7 @@
     <w:p>
       <w:pPr>
         <w:spacing w:line="276" w:lineRule="auto"/>
+        <w:jc w:val="both"/>
         <w:rPr>
           <w:rFonts w:ascii="Arial" w:hAnsi="Arial" w:cs="Arial"/>
           <w:color w:val="000000"/>
@@ -2460,17 +2351,6 @@
         </w:rPr>
         <w:t>To ensure code readability and prevent repetition of similar codes, several helper functions are written:</w:t>
       </w:r>
-    </w:p>
-    <w:p>
-      <w:pPr>
-        <w:spacing w:line="276" w:lineRule="auto"/>
-        <w:rPr>
-          <w:rFonts w:ascii="Arial" w:hAnsi="Arial" w:cs="Arial"/>
-          <w:color w:val="000000"/>
-          <w:sz w:val="24"/>
-          <w:szCs w:val="24"/>
-        </w:rPr>
-      </w:pPr>
     </w:p>
     <w:p>
       <w:pPr>
@@ -2486,7 +2366,6 @@
           <w:szCs w:val="24"/>
         </w:rPr>
       </w:pPr>
-      <w:proofErr w:type="spellStart"/>
       <w:r>
         <w:rPr>
           <w:rFonts w:ascii="Arial" w:hAnsi="Arial" w:cs="Arial"/>
@@ -2498,21 +2377,7 @@
           <w:sz w:val="24"/>
           <w:szCs w:val="24"/>
         </w:rPr>
-        <w:t>load_data</w:t>
-      </w:r>
-      <w:proofErr w:type="spellEnd"/>
-      <w:r>
-        <w:rPr>
-          <w:rFonts w:ascii="Arial" w:hAnsi="Arial" w:cs="Arial"/>
-          <w:b/>
-          <w:bCs/>
-          <w:i/>
-          <w:iCs/>
-          <w:color w:val="000000"/>
-          <w:sz w:val="24"/>
-          <w:szCs w:val="24"/>
-        </w:rPr>
-        <w:t>()</w:t>
+        <w:t>load_data()</w:t>
       </w:r>
     </w:p>
     <w:p>
@@ -2547,27 +2412,7 @@
           <w:sz w:val="24"/>
           <w:szCs w:val="24"/>
         </w:rPr>
-        <w:t xml:space="preserve">the training and the testing data using </w:t>
-      </w:r>
-      <w:proofErr w:type="spellStart"/>
-      <w:r>
-        <w:rPr>
-          <w:rFonts w:ascii="Arial" w:hAnsi="Arial" w:cs="Arial"/>
-          <w:color w:val="000000"/>
-          <w:sz w:val="24"/>
-          <w:szCs w:val="24"/>
-        </w:rPr>
-        <w:t>pickle.load</w:t>
-      </w:r>
-      <w:proofErr w:type="spellEnd"/>
-      <w:r>
-        <w:rPr>
-          <w:rFonts w:ascii="Arial" w:hAnsi="Arial" w:cs="Arial"/>
-          <w:color w:val="000000"/>
-          <w:sz w:val="24"/>
-          <w:szCs w:val="24"/>
-        </w:rPr>
-        <w:t>()</w:t>
+        <w:t>the training and the testing data using pickle.load()</w:t>
       </w:r>
     </w:p>
     <w:p>
@@ -2593,28 +2438,7 @@
           <w:sz w:val="24"/>
           <w:szCs w:val="24"/>
         </w:rPr>
-        <w:lastRenderedPageBreak/>
-        <w:t xml:space="preserve">Returns the data in </w:t>
-      </w:r>
-      <w:proofErr w:type="spellStart"/>
-      <w:r>
-        <w:rPr>
-          <w:rFonts w:ascii="Arial" w:hAnsi="Arial" w:cs="Arial"/>
-          <w:color w:val="000000"/>
-          <w:sz w:val="24"/>
-          <w:szCs w:val="24"/>
-        </w:rPr>
-        <w:t>numpy</w:t>
-      </w:r>
-      <w:proofErr w:type="spellEnd"/>
-      <w:r>
-        <w:rPr>
-          <w:rFonts w:ascii="Arial" w:hAnsi="Arial" w:cs="Arial"/>
-          <w:color w:val="000000"/>
-          <w:sz w:val="24"/>
-          <w:szCs w:val="24"/>
-        </w:rPr>
-        <w:t xml:space="preserve"> array format and also the labels of the training data</w:t>
+        <w:t>Returns the data in numpy array format and also the labels of the training data</w:t>
       </w:r>
     </w:p>
     <w:p>
@@ -2631,7 +2455,6 @@
           <w:szCs w:val="24"/>
         </w:rPr>
       </w:pPr>
-      <w:proofErr w:type="spellStart"/>
       <w:r>
         <w:rPr>
           <w:rFonts w:ascii="Arial" w:hAnsi="Arial" w:cs="Arial"/>
@@ -2643,21 +2466,7 @@
           <w:sz w:val="24"/>
           <w:szCs w:val="24"/>
         </w:rPr>
-        <w:t>make_model</w:t>
-      </w:r>
-      <w:proofErr w:type="spellEnd"/>
-      <w:r>
-        <w:rPr>
-          <w:rFonts w:ascii="Arial" w:hAnsi="Arial" w:cs="Arial"/>
-          <w:b/>
-          <w:bCs/>
-          <w:i/>
-          <w:iCs/>
-          <w:color w:val="000000"/>
-          <w:sz w:val="24"/>
-          <w:szCs w:val="24"/>
-        </w:rPr>
-        <w:t>()</w:t>
+        <w:t>make_model()</w:t>
       </w:r>
     </w:p>
     <w:p>
@@ -2823,6 +2632,28 @@
         <w:spacing w:line="276" w:lineRule="auto"/>
         <w:rPr>
           <w:rFonts w:ascii="Arial" w:hAnsi="Arial" w:cs="Arial"/>
+          <w:color w:val="000000"/>
+          <w:sz w:val="24"/>
+          <w:szCs w:val="24"/>
+        </w:rPr>
+      </w:pPr>
+    </w:p>
+    <w:p>
+      <w:pPr>
+        <w:spacing w:line="276" w:lineRule="auto"/>
+        <w:rPr>
+          <w:rFonts w:ascii="Arial" w:hAnsi="Arial" w:cs="Arial"/>
+          <w:color w:val="000000"/>
+          <w:sz w:val="24"/>
+          <w:szCs w:val="24"/>
+        </w:rPr>
+      </w:pPr>
+    </w:p>
+    <w:p>
+      <w:pPr>
+        <w:spacing w:line="276" w:lineRule="auto"/>
+        <w:rPr>
+          <w:rFonts w:ascii="Arial" w:hAnsi="Arial" w:cs="Arial"/>
           <w:b/>
           <w:bCs/>
           <w:i/>
@@ -2832,7 +2663,6 @@
           <w:szCs w:val="24"/>
         </w:rPr>
       </w:pPr>
-      <w:proofErr w:type="spellStart"/>
       <w:r>
         <w:rPr>
           <w:rFonts w:ascii="Arial" w:hAnsi="Arial" w:cs="Arial"/>
@@ -2844,21 +2674,8 @@
           <w:sz w:val="24"/>
           <w:szCs w:val="24"/>
         </w:rPr>
-        <w:t>plot_image_and_feature_map</w:t>
-      </w:r>
-      <w:proofErr w:type="spellEnd"/>
-      <w:r>
-        <w:rPr>
-          <w:rFonts w:ascii="Arial" w:hAnsi="Arial" w:cs="Arial"/>
-          <w:b/>
-          <w:bCs/>
-          <w:i/>
-          <w:iCs/>
-          <w:color w:val="000000"/>
-          <w:sz w:val="24"/>
-          <w:szCs w:val="24"/>
-        </w:rPr>
-        <w:t>()</w:t>
+        <w:lastRenderedPageBreak/>
+        <w:t>plot_image_and_feature_map()</w:t>
       </w:r>
     </w:p>
     <w:p>
@@ -3137,16 +2954,6 @@
         <w:spacing w:line="276" w:lineRule="auto"/>
         <w:rPr>
           <w:rFonts w:ascii="Arial" w:hAnsi="Arial" w:cs="Arial"/>
-          <w:sz w:val="24"/>
-          <w:szCs w:val="24"/>
-        </w:rPr>
-      </w:pPr>
-    </w:p>
-    <w:p>
-      <w:pPr>
-        <w:spacing w:line="276" w:lineRule="auto"/>
-        <w:rPr>
-          <w:rFonts w:ascii="Arial" w:hAnsi="Arial" w:cs="Arial"/>
           <w:b/>
           <w:bCs/>
           <w:sz w:val="24"/>
@@ -3204,7 +3011,6 @@
           <w:noProof/>
           <w:color w:val="000000"/>
         </w:rPr>
-        <w:lastRenderedPageBreak/>
         <w:drawing>
           <wp:inline distT="0" distB="0" distL="0" distR="0" wp14:anchorId="71795199" wp14:editId="5303D405">
             <wp:extent cx="4975860" cy="3529965"/>
@@ -3344,6 +3150,7 @@
           <w:sz w:val="24"/>
           <w:szCs w:val="24"/>
         </w:rPr>
+        <w:lastRenderedPageBreak/>
         <w:t xml:space="preserve">the value of 1.50. Hence there may be signs of overfitting as the test cost begins to increase again from epoch 800 onwards. </w:t>
       </w:r>
     </w:p>
@@ -3352,50 +3159,6 @@
         <w:spacing w:line="276" w:lineRule="auto"/>
         <w:rPr>
           <w:rFonts w:ascii="Arial" w:hAnsi="Arial" w:cs="Arial"/>
-          <w:color w:val="000000"/>
-          <w:sz w:val="24"/>
-          <w:szCs w:val="24"/>
-        </w:rPr>
-      </w:pPr>
-    </w:p>
-    <w:p>
-      <w:pPr>
-        <w:spacing w:line="276" w:lineRule="auto"/>
-        <w:rPr>
-          <w:rFonts w:ascii="Arial" w:hAnsi="Arial" w:cs="Arial"/>
-          <w:color w:val="000000"/>
-          <w:sz w:val="24"/>
-          <w:szCs w:val="24"/>
-        </w:rPr>
-      </w:pPr>
-    </w:p>
-    <w:p>
-      <w:pPr>
-        <w:spacing w:line="276" w:lineRule="auto"/>
-        <w:rPr>
-          <w:rFonts w:ascii="Arial" w:hAnsi="Arial" w:cs="Arial"/>
-          <w:color w:val="000000"/>
-          <w:sz w:val="24"/>
-          <w:szCs w:val="24"/>
-        </w:rPr>
-      </w:pPr>
-    </w:p>
-    <w:p>
-      <w:pPr>
-        <w:spacing w:line="276" w:lineRule="auto"/>
-        <w:rPr>
-          <w:rFonts w:ascii="Arial" w:hAnsi="Arial" w:cs="Arial"/>
-          <w:color w:val="000000"/>
-          <w:sz w:val="24"/>
-          <w:szCs w:val="24"/>
-        </w:rPr>
-      </w:pPr>
-    </w:p>
-    <w:p>
-      <w:pPr>
-        <w:spacing w:line="276" w:lineRule="auto"/>
-        <w:rPr>
-          <w:rFonts w:ascii="Arial" w:hAnsi="Arial" w:cs="Arial"/>
           <w:b/>
           <w:bCs/>
           <w:sz w:val="24"/>
@@ -3429,7 +3192,6 @@
           <w:noProof/>
           <w:color w:val="000000"/>
         </w:rPr>
-        <w:lastRenderedPageBreak/>
         <w:drawing>
           <wp:inline distT="0" distB="0" distL="0" distR="0" wp14:anchorId="70247BA4" wp14:editId="6AFA6E8F">
             <wp:extent cx="4901565" cy="3529965"/>
@@ -3720,27 +3482,7 @@
           <w:sz w:val="24"/>
           <w:szCs w:val="24"/>
         </w:rPr>
-        <w:t>To plot the test images, a function “</w:t>
-      </w:r>
-      <w:proofErr w:type="spellStart"/>
-      <w:r>
-        <w:rPr>
-          <w:rFonts w:ascii="Arial" w:hAnsi="Arial" w:cs="Arial"/>
-          <w:color w:val="000000"/>
-          <w:sz w:val="24"/>
-          <w:szCs w:val="24"/>
-        </w:rPr>
-        <w:t>plot_image_and_feature_map</w:t>
-      </w:r>
-      <w:proofErr w:type="spellEnd"/>
-      <w:r>
-        <w:rPr>
-          <w:rFonts w:ascii="Arial" w:hAnsi="Arial" w:cs="Arial"/>
-          <w:color w:val="000000"/>
-          <w:sz w:val="24"/>
-          <w:szCs w:val="24"/>
-        </w:rPr>
-        <w:t xml:space="preserve">()” is defined and </w:t>
+        <w:t xml:space="preserve">To plot the test images, a function “plot_image_and_feature_map()” is defined and </w:t>
       </w:r>
       <w:r>
         <w:rPr>
@@ -3830,39 +3572,8 @@
           <w:sz w:val="24"/>
           <w:szCs w:val="24"/>
         </w:rPr>
-        <w:t xml:space="preserve"> Two steps are required to reshape the row vector into the (width * height * </w:t>
-      </w:r>
-      <w:proofErr w:type="spellStart"/>
-      <w:r>
-        <w:rPr>
-          <w:rFonts w:ascii="Arial" w:hAnsi="Arial" w:cs="Arial"/>
-          <w:color w:val="000000"/>
-          <w:sz w:val="24"/>
-          <w:szCs w:val="24"/>
-        </w:rPr>
-        <w:t>num_channel</w:t>
-      </w:r>
-      <w:proofErr w:type="spellEnd"/>
-      <w:r>
-        <w:rPr>
-          <w:rFonts w:ascii="Arial" w:hAnsi="Arial" w:cs="Arial"/>
-          <w:color w:val="000000"/>
-          <w:sz w:val="24"/>
-          <w:szCs w:val="24"/>
-        </w:rPr>
-        <w:t xml:space="preserve">) from. The first step is to use the reshape function to reshape the image matrix. The second step is to use the transpose function in </w:t>
-      </w:r>
-      <w:proofErr w:type="spellStart"/>
-      <w:r>
-        <w:rPr>
-          <w:rFonts w:ascii="Arial" w:hAnsi="Arial" w:cs="Arial"/>
-          <w:color w:val="000000"/>
-          <w:sz w:val="24"/>
-          <w:szCs w:val="24"/>
-        </w:rPr>
-        <w:t>numpy</w:t>
-      </w:r>
-      <w:proofErr w:type="spellEnd"/>
+        <w:t xml:space="preserve"> Two steps are required to reshape the row vector into the (width * height * num_channel) from. The first step is to use the reshape function to reshape the image matrix. The second step is to use the transpose function in numpy</w:t>
+      </w:r>
       <w:r>
         <w:rPr>
           <w:rFonts w:ascii="Arial" w:hAnsi="Arial" w:cs="Arial"/>
@@ -3872,17 +3583,6 @@
         </w:rPr>
         <w:t>. A code snippet of how the transformation is done is as shown from below:</w:t>
       </w:r>
-    </w:p>
-    <w:p>
-      <w:pPr>
-        <w:spacing w:line="276" w:lineRule="auto"/>
-        <w:rPr>
-          <w:rFonts w:ascii="Arial" w:hAnsi="Arial" w:cs="Arial"/>
-          <w:color w:val="000000"/>
-          <w:sz w:val="24"/>
-          <w:szCs w:val="24"/>
-        </w:rPr>
-      </w:pPr>
     </w:p>
     <w:p>
       <w:pPr>
@@ -3949,17 +3649,6 @@
           <w:szCs w:val="24"/>
         </w:rPr>
       </w:pPr>
-    </w:p>
-    <w:p>
-      <w:pPr>
-        <w:spacing w:line="276" w:lineRule="auto"/>
-        <w:rPr>
-          <w:rFonts w:ascii="Arial" w:hAnsi="Arial" w:cs="Arial"/>
-          <w:color w:val="000000"/>
-          <w:sz w:val="24"/>
-          <w:szCs w:val="24"/>
-        </w:rPr>
-      </w:pPr>
       <w:r>
         <w:rPr>
           <w:rFonts w:ascii="Arial" w:hAnsi="Arial" w:cs="Arial"/>
@@ -4026,116 +3715,16 @@
           <w:sz w:val="24"/>
           <w:szCs w:val="24"/>
         </w:rPr>
-        <w:t>From the pre-processing, observe that that one image data is represented as (</w:t>
-      </w:r>
-      <w:proofErr w:type="spellStart"/>
-      <w:r>
-        <w:rPr>
-          <w:rFonts w:ascii="Arial" w:hAnsi="Arial" w:cs="Arial"/>
-          <w:color w:val="000000"/>
-          <w:sz w:val="24"/>
-          <w:szCs w:val="24"/>
-        </w:rPr>
-        <w:t>num_channel</w:t>
-      </w:r>
-      <w:proofErr w:type="spellEnd"/>
-      <w:r>
-        <w:rPr>
-          <w:rFonts w:ascii="Arial" w:hAnsi="Arial" w:cs="Arial"/>
-          <w:color w:val="000000"/>
-          <w:sz w:val="24"/>
-          <w:szCs w:val="24"/>
-        </w:rPr>
-        <w:t xml:space="preserve">, width, height), a dimension that we are not expecting. We are expecting the data to be of the (width, height, </w:t>
-      </w:r>
-      <w:proofErr w:type="spellStart"/>
-      <w:r>
-        <w:rPr>
-          <w:rFonts w:ascii="Arial" w:hAnsi="Arial" w:cs="Arial"/>
-          <w:color w:val="000000"/>
-          <w:sz w:val="24"/>
-          <w:szCs w:val="24"/>
-        </w:rPr>
-        <w:t>num_channel</w:t>
-      </w:r>
-      <w:proofErr w:type="spellEnd"/>
-      <w:r>
-        <w:rPr>
-          <w:rFonts w:ascii="Arial" w:hAnsi="Arial" w:cs="Arial"/>
-          <w:color w:val="000000"/>
-          <w:sz w:val="24"/>
-          <w:szCs w:val="24"/>
-        </w:rPr>
-        <w:t>) dimension</w:t>
-      </w:r>
-      <w:r>
-        <w:rPr>
-          <w:rFonts w:ascii="Arial" w:hAnsi="Arial" w:cs="Arial"/>
-          <w:color w:val="000000"/>
-          <w:sz w:val="24"/>
-          <w:szCs w:val="24"/>
-        </w:rPr>
-        <w:t xml:space="preserve">. To ensure that the image being fed in is the desired dimension, there is a need to swap the order of each axes using transpose. The transpose with argument (1,2,0) will be called as it will change the </w:t>
-      </w:r>
-      <w:proofErr w:type="spellStart"/>
-      <w:r>
-        <w:rPr>
-          <w:rFonts w:ascii="Arial" w:hAnsi="Arial" w:cs="Arial"/>
-          <w:color w:val="000000"/>
-          <w:sz w:val="24"/>
-          <w:szCs w:val="24"/>
-        </w:rPr>
-        <w:t>numpy</w:t>
-      </w:r>
-      <w:proofErr w:type="spellEnd"/>
-      <w:r>
-        <w:rPr>
-          <w:rFonts w:ascii="Arial" w:hAnsi="Arial" w:cs="Arial"/>
-          <w:color w:val="000000"/>
-          <w:sz w:val="24"/>
-          <w:szCs w:val="24"/>
-        </w:rPr>
-        <w:t xml:space="preserve"> array from (</w:t>
-      </w:r>
-      <w:proofErr w:type="spellStart"/>
-      <w:r>
-        <w:rPr>
-          <w:rFonts w:ascii="Arial" w:hAnsi="Arial" w:cs="Arial"/>
-          <w:color w:val="000000"/>
-          <w:sz w:val="24"/>
-          <w:szCs w:val="24"/>
-        </w:rPr>
-        <w:t>num_channel</w:t>
-      </w:r>
-      <w:proofErr w:type="spellEnd"/>
-      <w:r>
-        <w:rPr>
-          <w:rFonts w:ascii="Arial" w:hAnsi="Arial" w:cs="Arial"/>
-          <w:color w:val="000000"/>
-          <w:sz w:val="24"/>
-          <w:szCs w:val="24"/>
-        </w:rPr>
-        <w:t xml:space="preserve">, width, height) to (width, height, </w:t>
-      </w:r>
-      <w:proofErr w:type="spellStart"/>
-      <w:r>
-        <w:rPr>
-          <w:rFonts w:ascii="Arial" w:hAnsi="Arial" w:cs="Arial"/>
-          <w:color w:val="000000"/>
-          <w:sz w:val="24"/>
-          <w:szCs w:val="24"/>
-        </w:rPr>
-        <w:t>num_channel</w:t>
-      </w:r>
-      <w:proofErr w:type="spellEnd"/>
-      <w:r>
-        <w:rPr>
-          <w:rFonts w:ascii="Arial" w:hAnsi="Arial" w:cs="Arial"/>
-          <w:color w:val="000000"/>
-          <w:sz w:val="24"/>
-          <w:szCs w:val="24"/>
-        </w:rPr>
-        <w:t>)</w:t>
+        <w:t>From the pre-processing, observe that that one image data is represented as (num_channel, width, height), a dimension that we are not expecting. We are expecting the data to be of the (width, height, num_channel) dimension</w:t>
+      </w:r>
+      <w:r>
+        <w:rPr>
+          <w:rFonts w:ascii="Arial" w:hAnsi="Arial" w:cs="Arial"/>
+          <w:color w:val="000000"/>
+          <w:sz w:val="24"/>
+          <w:szCs w:val="24"/>
+        </w:rPr>
+        <w:t>. To ensure that the image being fed in is the desired dimension, there is a need to swap the order of each axes using transpose. The transpose with argument (1,2,0) will be called as it will change the numpy array from (num_channel, width, height) to (width, height, num_channel)</w:t>
       </w:r>
       <w:r>
         <w:rPr>
@@ -4146,6 +3735,17 @@
         </w:rPr>
         <w:t>. A diagram below illustrates the pre-processing.</w:t>
       </w:r>
+    </w:p>
+    <w:p>
+      <w:pPr>
+        <w:spacing w:line="276" w:lineRule="auto"/>
+        <w:rPr>
+          <w:rFonts w:ascii="Arial" w:hAnsi="Arial" w:cs="Arial"/>
+          <w:color w:val="000000"/>
+          <w:sz w:val="24"/>
+          <w:szCs w:val="24"/>
+        </w:rPr>
+      </w:pPr>
     </w:p>
     <w:p>
       <w:pPr>
@@ -4314,44 +3914,23 @@
         <w:spacing w:line="276" w:lineRule="auto"/>
         <w:rPr>
           <w:rFonts w:ascii="Arial" w:hAnsi="Arial" w:cs="Arial"/>
-          <w:color w:val="000000"/>
-          <w:sz w:val="24"/>
-          <w:szCs w:val="24"/>
-        </w:rPr>
-      </w:pPr>
-    </w:p>
-    <w:p>
-      <w:pPr>
-        <w:spacing w:line="276" w:lineRule="auto"/>
-        <w:rPr>
-          <w:rFonts w:ascii="Arial" w:hAnsi="Arial" w:cs="Arial"/>
-          <w:color w:val="000000"/>
-          <w:sz w:val="24"/>
-          <w:szCs w:val="24"/>
-        </w:rPr>
-      </w:pPr>
-    </w:p>
-    <w:p>
-      <w:pPr>
-        <w:spacing w:line="276" w:lineRule="auto"/>
-        <w:rPr>
-          <w:rFonts w:ascii="Arial" w:hAnsi="Arial" w:cs="Arial"/>
-          <w:b/>
-          <w:bCs/>
-          <w:color w:val="000000"/>
-          <w:sz w:val="24"/>
-          <w:szCs w:val="24"/>
-        </w:rPr>
-      </w:pPr>
-      <w:r>
-        <w:rPr>
-          <w:rFonts w:ascii="Arial" w:hAnsi="Arial" w:cs="Arial"/>
-          <w:b/>
-          <w:bCs/>
-          <w:color w:val="000000"/>
-          <w:sz w:val="24"/>
-          <w:szCs w:val="24"/>
-        </w:rPr>
+          <w:b/>
+          <w:bCs/>
+          <w:color w:val="000000"/>
+          <w:sz w:val="24"/>
+          <w:szCs w:val="24"/>
+        </w:rPr>
+      </w:pPr>
+      <w:r>
+        <w:rPr>
+          <w:rFonts w:ascii="Arial" w:hAnsi="Arial" w:cs="Arial"/>
+          <w:b/>
+          <w:bCs/>
+          <w:color w:val="000000"/>
+          <w:sz w:val="24"/>
+          <w:szCs w:val="24"/>
+        </w:rPr>
+        <w:lastRenderedPageBreak/>
         <w:t>Analysis for image 1</w:t>
       </w:r>
     </w:p>
@@ -4775,24 +4354,14 @@
           <w:szCs w:val="24"/>
         </w:rPr>
       </w:pPr>
-    </w:p>
-    <w:p>
-      <w:pPr>
-        <w:spacing w:line="276" w:lineRule="auto"/>
-        <w:rPr>
-          <w:rFonts w:ascii="Arial" w:hAnsi="Arial" w:cs="Arial"/>
-          <w:color w:val="000000"/>
-          <w:sz w:val="24"/>
-          <w:szCs w:val="24"/>
-        </w:rPr>
-      </w:pPr>
-      <w:r>
-        <w:rPr>
-          <w:rFonts w:ascii="Arial" w:hAnsi="Arial" w:cs="Arial"/>
-          <w:color w:val="000000"/>
-          <w:sz w:val="24"/>
-          <w:szCs w:val="24"/>
-        </w:rPr>
+      <w:r>
+        <w:rPr>
+          <w:rFonts w:ascii="Arial" w:hAnsi="Arial" w:cs="Arial"/>
+          <w:color w:val="000000"/>
+          <w:sz w:val="24"/>
+          <w:szCs w:val="24"/>
+        </w:rPr>
+        <w:lastRenderedPageBreak/>
         <w:t>Then, we do some pre-processing to each of the layer so as to show the feature maps</w:t>
       </w:r>
       <w:r>
@@ -5051,6 +4620,7 @@
           <w:sz w:val="24"/>
           <w:szCs w:val="24"/>
         </w:rPr>
+        <w:lastRenderedPageBreak/>
         <w:t>The four feature maps of the first image are as shown below:</w:t>
       </w:r>
     </w:p>
@@ -5565,39 +5135,31 @@
           <w:sz w:val="24"/>
           <w:szCs w:val="24"/>
         </w:rPr>
-        <w:t xml:space="preserve">As we go deeper in the layers, the activations become increasingly abstract and less visually interpretable. They begin to encode higher-level concepts such as single borders, </w:t>
-      </w:r>
-      <w:r>
-        <w:rPr>
-          <w:rFonts w:ascii="Arial" w:hAnsi="Arial" w:cs="Arial"/>
+        <w:t>As we go deeper in the layers, the activations become increasingly abstract and less visually interpretable. They begin to encode higher-level concepts such as single borders, corners and angles. Higher presentations carry increasingly less information about the visual contents of the image, and increasingly more information related to the class of the image.</w:t>
+      </w:r>
+    </w:p>
+    <w:p>
+      <w:pPr>
+        <w:spacing w:line="276" w:lineRule="auto"/>
+        <w:rPr>
+          <w:rFonts w:ascii="Arial" w:hAnsi="Arial" w:cs="Arial"/>
+          <w:b/>
+          <w:bCs/>
+          <w:color w:val="000000"/>
+          <w:sz w:val="24"/>
+          <w:szCs w:val="24"/>
+        </w:rPr>
+      </w:pPr>
+      <w:r>
+        <w:rPr>
+          <w:rFonts w:ascii="Arial" w:hAnsi="Arial" w:cs="Arial"/>
+          <w:b/>
+          <w:bCs/>
+          <w:color w:val="000000"/>
           <w:sz w:val="24"/>
           <w:szCs w:val="24"/>
         </w:rPr>
         <w:lastRenderedPageBreak/>
-        <w:t>corners and angles. Higher presentations carry increasingly less information about the visual contents of the image, and increasingly more information related to the class of the image.</w:t>
-      </w:r>
-    </w:p>
-    <w:p>
-      <w:pPr>
-        <w:spacing w:line="276" w:lineRule="auto"/>
-        <w:rPr>
-          <w:rFonts w:ascii="Arial" w:hAnsi="Arial" w:cs="Arial"/>
-          <w:b/>
-          <w:bCs/>
-          <w:color w:val="000000"/>
-          <w:sz w:val="24"/>
-          <w:szCs w:val="24"/>
-        </w:rPr>
-      </w:pPr>
-      <w:r>
-        <w:rPr>
-          <w:rFonts w:ascii="Arial" w:hAnsi="Arial" w:cs="Arial"/>
-          <w:b/>
-          <w:bCs/>
-          <w:color w:val="000000"/>
-          <w:sz w:val="24"/>
-          <w:szCs w:val="24"/>
-        </w:rPr>
         <w:t>Analysis for image 2</w:t>
       </w:r>
     </w:p>
@@ -5818,24 +5380,14 @@
           <w:szCs w:val="24"/>
         </w:rPr>
       </w:pPr>
-    </w:p>
-    <w:p>
-      <w:pPr>
-        <w:spacing w:line="276" w:lineRule="auto"/>
-        <w:rPr>
-          <w:rFonts w:ascii="Arial" w:hAnsi="Arial" w:cs="Arial"/>
-          <w:color w:val="000000"/>
-          <w:sz w:val="24"/>
-          <w:szCs w:val="24"/>
-        </w:rPr>
-      </w:pPr>
-      <w:r>
-        <w:rPr>
-          <w:rFonts w:ascii="Arial" w:hAnsi="Arial" w:cs="Arial"/>
-          <w:color w:val="000000"/>
-          <w:sz w:val="24"/>
-          <w:szCs w:val="24"/>
-        </w:rPr>
+      <w:r>
+        <w:rPr>
+          <w:rFonts w:ascii="Arial" w:hAnsi="Arial" w:cs="Arial"/>
+          <w:color w:val="000000"/>
+          <w:sz w:val="24"/>
+          <w:szCs w:val="24"/>
+        </w:rPr>
+        <w:lastRenderedPageBreak/>
         <w:t>The four feature maps of the second image are as shown below:</w:t>
       </w:r>
     </w:p>
@@ -6351,6 +5903,7 @@
           <w:sz w:val="28"/>
           <w:szCs w:val="28"/>
         </w:rPr>
+        <w:lastRenderedPageBreak/>
         <w:t>Question 2</w:t>
       </w:r>
     </w:p>
@@ -7801,7 +7354,6 @@
           <w:noProof/>
           <w:color w:val="000000"/>
         </w:rPr>
-        <w:lastRenderedPageBreak/>
         <w:drawing>
           <wp:inline distT="0" distB="0" distL="0" distR="0" wp14:anchorId="201BBC8F" wp14:editId="06FBD407">
             <wp:extent cx="4901565" cy="3529965"/>
@@ -7857,28 +7409,6 @@
         <w:spacing w:line="276" w:lineRule="auto"/>
         <w:rPr>
           <w:rFonts w:ascii="Arial" w:hAnsi="Arial" w:cs="Arial"/>
-          <w:color w:val="000000"/>
-          <w:sz w:val="24"/>
-          <w:szCs w:val="24"/>
-        </w:rPr>
-      </w:pPr>
-    </w:p>
-    <w:p>
-      <w:pPr>
-        <w:spacing w:line="276" w:lineRule="auto"/>
-        <w:rPr>
-          <w:rFonts w:ascii="Arial" w:hAnsi="Arial" w:cs="Arial"/>
-          <w:color w:val="000000"/>
-          <w:sz w:val="24"/>
-          <w:szCs w:val="24"/>
-        </w:rPr>
-      </w:pPr>
-    </w:p>
-    <w:p>
-      <w:pPr>
-        <w:spacing w:line="276" w:lineRule="auto"/>
-        <w:rPr>
-          <w:rFonts w:ascii="Arial" w:hAnsi="Arial" w:cs="Arial"/>
           <w:b/>
           <w:bCs/>
           <w:color w:val="000000"/>
@@ -7895,6 +7425,7 @@
           <w:sz w:val="28"/>
           <w:szCs w:val="28"/>
         </w:rPr>
+        <w:lastRenderedPageBreak/>
         <w:t>Question 3</w:t>
       </w:r>
     </w:p>
@@ -8101,7 +7632,6 @@
           <w:noProof/>
           <w:color w:val="000000"/>
         </w:rPr>
-        <w:lastRenderedPageBreak/>
         <w:drawing>
           <wp:inline distT="0" distB="0" distL="0" distR="0" wp14:anchorId="5CC6A3BD" wp14:editId="14891DCD">
             <wp:extent cx="4263656" cy="3070561"/>
@@ -8288,6 +7818,7 @@
           <w:szCs w:val="24"/>
           <w:u w:val="single"/>
         </w:rPr>
+        <w:lastRenderedPageBreak/>
         <w:t xml:space="preserve">b) </w:t>
       </w:r>
       <w:r>
@@ -8297,27 +7828,7 @@
           <w:szCs w:val="24"/>
           <w:u w:val="single"/>
         </w:rPr>
-        <w:t xml:space="preserve">using </w:t>
-      </w:r>
-      <w:proofErr w:type="spellStart"/>
-      <w:r>
-        <w:rPr>
-          <w:rFonts w:ascii="Arial" w:hAnsi="Arial" w:cs="Arial"/>
-          <w:sz w:val="24"/>
-          <w:szCs w:val="24"/>
-          <w:u w:val="single"/>
-        </w:rPr>
-        <w:t>RMSProp</w:t>
-      </w:r>
-      <w:proofErr w:type="spellEnd"/>
-      <w:r>
-        <w:rPr>
-          <w:rFonts w:ascii="Arial" w:hAnsi="Arial" w:cs="Arial"/>
-          <w:sz w:val="24"/>
-          <w:szCs w:val="24"/>
-          <w:u w:val="single"/>
-        </w:rPr>
-        <w:t xml:space="preserve"> algorithm for learning</w:t>
+        <w:t>using RMSProp algorithm for learning</w:t>
       </w:r>
     </w:p>
     <w:p>
@@ -8358,7 +7869,6 @@
           <w:rFonts w:ascii="Arial" w:hAnsi="Arial" w:cs="Arial"/>
           <w:noProof/>
         </w:rPr>
-        <w:lastRenderedPageBreak/>
         <w:drawing>
           <wp:inline distT="0" distB="0" distL="0" distR="0" wp14:anchorId="76FC1E4C" wp14:editId="3A727E9C">
             <wp:extent cx="4901565" cy="3529965"/>
@@ -8560,6 +8070,7 @@
           <w:szCs w:val="24"/>
           <w:u w:val="single"/>
         </w:rPr>
+        <w:lastRenderedPageBreak/>
         <w:t>c) using Adam optimizer for learning</w:t>
       </w:r>
     </w:p>
@@ -8604,7 +8115,6 @@
           <w:noProof/>
           <w:color w:val="000000"/>
         </w:rPr>
-        <w:lastRenderedPageBreak/>
         <w:drawing>
           <wp:inline distT="0" distB="0" distL="0" distR="0" wp14:anchorId="1E5B70D5" wp14:editId="49F6F26A">
             <wp:extent cx="4901565" cy="3529965"/>
@@ -8825,6 +8335,7 @@
           <w:szCs w:val="24"/>
           <w:u w:val="single"/>
         </w:rPr>
+        <w:lastRenderedPageBreak/>
         <w:t>d</w:t>
       </w:r>
       <w:r>
@@ -8878,7 +8389,6 @@
           <w:noProof/>
           <w:color w:val="000000"/>
         </w:rPr>
-        <w:lastRenderedPageBreak/>
         <w:drawing>
           <wp:inline distT="0" distB="0" distL="0" distR="0" wp14:anchorId="7121FBA1" wp14:editId="68A978DD">
             <wp:extent cx="4901565" cy="3529965"/>
@@ -9108,30 +8618,6 @@
         <w:spacing w:line="276" w:lineRule="auto"/>
         <w:rPr>
           <w:rFonts w:ascii="Arial" w:hAnsi="Arial" w:cs="Arial"/>
-          <w:color w:val="000000"/>
-          <w:sz w:val="24"/>
-          <w:szCs w:val="24"/>
-          <w:u w:val="single"/>
-        </w:rPr>
-      </w:pPr>
-    </w:p>
-    <w:p>
-      <w:pPr>
-        <w:spacing w:line="276" w:lineRule="auto"/>
-        <w:rPr>
-          <w:rFonts w:ascii="Arial" w:hAnsi="Arial" w:cs="Arial"/>
-          <w:color w:val="000000"/>
-          <w:sz w:val="24"/>
-          <w:szCs w:val="24"/>
-          <w:u w:val="single"/>
-        </w:rPr>
-      </w:pPr>
-    </w:p>
-    <w:p>
-      <w:pPr>
-        <w:spacing w:line="276" w:lineRule="auto"/>
-        <w:rPr>
-          <w:rFonts w:ascii="Arial" w:hAnsi="Arial" w:cs="Arial"/>
           <w:b/>
           <w:bCs/>
           <w:color w:val="000000"/>
@@ -11784,9 +11270,8 @@
                 <w:szCs w:val="28"/>
                 <w:highlight w:val="yellow"/>
               </w:rPr>
-              <w:t xml:space="preserve"> = 100, </w:t>
-            </w:r>
-            <w:proofErr w:type="spellStart"/>
+              <w:t xml:space="preserve"> = 100, RMS</w:t>
+            </w:r>
             <w:r>
               <w:rPr>
                 <w:rFonts w:ascii="Arial" w:hAnsi="Arial" w:cs="Arial"/>
@@ -11795,7 +11280,7 @@
                 <w:szCs w:val="28"/>
                 <w:highlight w:val="yellow"/>
               </w:rPr>
-              <w:t>RMS</w:t>
+              <w:t>p</w:t>
             </w:r>
             <w:r>
               <w:rPr>
@@ -11805,19 +11290,8 @@
                 <w:szCs w:val="28"/>
                 <w:highlight w:val="yellow"/>
               </w:rPr>
-              <w:t>p</w:t>
-            </w:r>
-            <w:r>
-              <w:rPr>
-                <w:rFonts w:ascii="Arial" w:hAnsi="Arial" w:cs="Arial"/>
-                <w:color w:val="000000"/>
-                <w:sz w:val="28"/>
-                <w:szCs w:val="28"/>
-                <w:highlight w:val="yellow"/>
-              </w:rPr>
               <w:t>rop</w:t>
             </w:r>
-            <w:proofErr w:type="spellEnd"/>
           </w:p>
         </w:tc>
         <w:tc>
@@ -12111,47 +11585,7 @@
           <w:sz w:val="24"/>
           <w:szCs w:val="24"/>
         </w:rPr>
-        <w:t xml:space="preserve"> = 100 and a momentum of 0.1 yields the highest accuracy of 52.550% among all the other models. Generally, with the addition of momentum, dropout or change the optimiser to </w:t>
-      </w:r>
-      <w:proofErr w:type="spellStart"/>
-      <w:r>
-        <w:rPr>
-          <w:rFonts w:ascii="Arial" w:hAnsi="Arial" w:cs="Arial"/>
-          <w:color w:val="000000"/>
-          <w:sz w:val="24"/>
-          <w:szCs w:val="24"/>
-        </w:rPr>
-        <w:t>RMSprop</w:t>
-      </w:r>
-      <w:proofErr w:type="spellEnd"/>
-      <w:r>
-        <w:rPr>
-          <w:rFonts w:ascii="Arial" w:hAnsi="Arial" w:cs="Arial"/>
-          <w:color w:val="000000"/>
-          <w:sz w:val="24"/>
-          <w:szCs w:val="24"/>
-        </w:rPr>
-        <w:t xml:space="preserve"> yields an even higher accuracy as compared to its base model. However, when SGD is changed to Adam as optimiser, the test accuracy drops, implying that Adam optimiser might not be suitable for this object recognition task. Furthermore, we can see that using dropout or </w:t>
-      </w:r>
-      <w:proofErr w:type="spellStart"/>
-      <w:r>
-        <w:rPr>
-          <w:rFonts w:ascii="Arial" w:hAnsi="Arial" w:cs="Arial"/>
-          <w:color w:val="000000"/>
-          <w:sz w:val="24"/>
-          <w:szCs w:val="24"/>
-        </w:rPr>
-        <w:t>RMSprop</w:t>
-      </w:r>
-      <w:proofErr w:type="spellEnd"/>
-      <w:r>
-        <w:rPr>
-          <w:rFonts w:ascii="Arial" w:hAnsi="Arial" w:cs="Arial"/>
-          <w:color w:val="000000"/>
-          <w:sz w:val="24"/>
-          <w:szCs w:val="24"/>
-        </w:rPr>
-        <w:t xml:space="preserve"> optimizer </w:t>
+        <w:t xml:space="preserve"> = 100 and a momentum of 0.1 yields the highest accuracy of 52.550% among all the other models. Generally, with the addition of momentum, dropout or change the optimiser to RMSprop yields an even higher accuracy as compared to its base model. However, when SGD is changed to Adam as optimiser, the test accuracy drops, implying that Adam optimiser might not be suitable for this object recognition task. Furthermore, we can see that using dropout or RMSprop optimizer </w:t>
       </w:r>
       <w:r>
         <w:rPr>
@@ -12213,27 +11647,7 @@
           <w:sz w:val="24"/>
           <w:szCs w:val="24"/>
         </w:rPr>
-        <w:t xml:space="preserve">Since adding momentum, dropout or using </w:t>
-      </w:r>
-      <w:proofErr w:type="spellStart"/>
-      <w:r>
-        <w:rPr>
-          <w:rFonts w:ascii="Arial" w:hAnsi="Arial" w:cs="Arial"/>
-          <w:color w:val="000000"/>
-          <w:sz w:val="24"/>
-          <w:szCs w:val="24"/>
-        </w:rPr>
-        <w:t>RMSprop</w:t>
-      </w:r>
-      <w:proofErr w:type="spellEnd"/>
-      <w:r>
-        <w:rPr>
-          <w:rFonts w:ascii="Arial" w:hAnsi="Arial" w:cs="Arial"/>
-          <w:color w:val="000000"/>
-          <w:sz w:val="24"/>
-          <w:szCs w:val="24"/>
-        </w:rPr>
-        <w:t xml:space="preserve"> as optimizer improves the test accuracy, 2 other further analysis of models will be done to see if the test accuracy of the model can be improved further:</w:t>
+        <w:t>Since adding momentum, dropout or using RMSprop as optimizer improves the test accuracy, 2 other further analysis of models will be done to see if the test accuracy of the model can be improved further:</w:t>
       </w:r>
     </w:p>
     <w:p>
@@ -12372,321 +11786,251 @@
         </w:rPr>
         <w:t xml:space="preserve"> = 100, </w:t>
       </w:r>
-      <w:proofErr w:type="spellStart"/>
-      <w:r>
-        <w:rPr>
-          <w:rFonts w:ascii="Arial" w:hAnsi="Arial" w:cs="Arial"/>
-          <w:color w:val="000000"/>
-          <w:sz w:val="24"/>
-          <w:szCs w:val="24"/>
-        </w:rPr>
-        <w:t>RMSprop</w:t>
-      </w:r>
-      <w:proofErr w:type="spellEnd"/>
-      <w:r>
-        <w:rPr>
-          <w:rFonts w:ascii="Arial" w:hAnsi="Arial" w:cs="Arial"/>
-          <w:color w:val="000000"/>
-          <w:sz w:val="24"/>
-          <w:szCs w:val="24"/>
-        </w:rPr>
-        <w:t xml:space="preserve"> + Dropout (probability = 0.5)</w:t>
-      </w:r>
-    </w:p>
-    <w:p>
-      <w:pPr>
-        <w:spacing w:line="276" w:lineRule="auto"/>
-        <w:rPr>
-          <w:rFonts w:ascii="Arial" w:hAnsi="Arial" w:cs="Arial"/>
-          <w:color w:val="000000"/>
-          <w:sz w:val="24"/>
-          <w:szCs w:val="24"/>
-        </w:rPr>
-      </w:pPr>
-    </w:p>
-    <w:p>
-      <w:pPr>
-        <w:spacing w:line="276" w:lineRule="auto"/>
-        <w:rPr>
-          <w:rFonts w:ascii="Arial" w:hAnsi="Arial" w:cs="Arial"/>
-          <w:color w:val="000000"/>
-          <w:sz w:val="24"/>
-          <w:szCs w:val="24"/>
-          <w:u w:val="single"/>
-        </w:rPr>
-      </w:pPr>
-    </w:p>
-    <w:p>
-      <w:pPr>
-        <w:spacing w:line="276" w:lineRule="auto"/>
-        <w:rPr>
-          <w:rFonts w:ascii="Arial" w:hAnsi="Arial" w:cs="Arial"/>
-          <w:color w:val="000000"/>
-          <w:sz w:val="24"/>
-          <w:szCs w:val="24"/>
-          <w:u w:val="single"/>
-        </w:rPr>
-      </w:pPr>
-    </w:p>
-    <w:p>
-      <w:pPr>
-        <w:spacing w:line="276" w:lineRule="auto"/>
-        <w:rPr>
-          <w:rFonts w:ascii="Arial" w:hAnsi="Arial" w:cs="Arial"/>
-          <w:color w:val="000000"/>
-          <w:sz w:val="24"/>
-          <w:szCs w:val="24"/>
-          <w:u w:val="single"/>
-        </w:rPr>
-      </w:pPr>
-    </w:p>
-    <w:p>
-      <w:pPr>
-        <w:spacing w:line="276" w:lineRule="auto"/>
-        <w:rPr>
-          <w:rFonts w:ascii="Arial" w:hAnsi="Arial" w:cs="Arial"/>
-          <w:color w:val="000000"/>
-          <w:sz w:val="24"/>
-          <w:szCs w:val="24"/>
-          <w:u w:val="single"/>
-        </w:rPr>
-      </w:pPr>
-    </w:p>
-    <w:p>
-      <w:pPr>
-        <w:spacing w:line="276" w:lineRule="auto"/>
-        <w:rPr>
-          <w:rFonts w:ascii="Arial" w:hAnsi="Arial" w:cs="Arial"/>
-          <w:color w:val="000000"/>
-          <w:sz w:val="24"/>
-          <w:szCs w:val="24"/>
-          <w:u w:val="single"/>
-        </w:rPr>
-      </w:pPr>
-    </w:p>
-    <w:p>
-      <w:pPr>
-        <w:spacing w:line="276" w:lineRule="auto"/>
-        <w:rPr>
-          <w:rFonts w:ascii="Arial" w:hAnsi="Arial" w:cs="Arial"/>
-          <w:color w:val="000000"/>
-          <w:sz w:val="24"/>
-          <w:szCs w:val="24"/>
-          <w:u w:val="single"/>
-        </w:rPr>
-      </w:pPr>
-    </w:p>
-    <w:p>
-      <w:pPr>
-        <w:spacing w:line="276" w:lineRule="auto"/>
-        <w:rPr>
-          <w:rFonts w:ascii="Arial" w:hAnsi="Arial" w:cs="Arial"/>
-          <w:color w:val="000000"/>
-          <w:sz w:val="24"/>
-          <w:szCs w:val="24"/>
-          <w:u w:val="single"/>
-        </w:rPr>
-      </w:pPr>
-    </w:p>
-    <w:p>
-      <w:pPr>
-        <w:spacing w:line="276" w:lineRule="auto"/>
-        <w:rPr>
-          <w:rFonts w:ascii="Arial" w:hAnsi="Arial" w:cs="Arial"/>
-          <w:color w:val="000000"/>
-          <w:sz w:val="24"/>
-          <w:szCs w:val="24"/>
-          <w:u w:val="single"/>
-        </w:rPr>
-      </w:pPr>
-    </w:p>
-    <w:p>
-      <w:pPr>
-        <w:spacing w:line="276" w:lineRule="auto"/>
-        <w:rPr>
-          <w:rFonts w:ascii="Arial" w:hAnsi="Arial" w:cs="Arial"/>
-          <w:color w:val="000000"/>
-          <w:sz w:val="24"/>
-          <w:szCs w:val="24"/>
-          <w:u w:val="single"/>
-        </w:rPr>
-      </w:pPr>
-    </w:p>
-    <w:p>
-      <w:pPr>
-        <w:spacing w:line="276" w:lineRule="auto"/>
-        <w:rPr>
-          <w:rFonts w:ascii="Arial" w:hAnsi="Arial" w:cs="Arial"/>
-          <w:color w:val="000000"/>
-          <w:sz w:val="24"/>
-          <w:szCs w:val="24"/>
-          <w:u w:val="single"/>
-        </w:rPr>
-      </w:pPr>
-    </w:p>
-    <w:p>
-      <w:pPr>
-        <w:spacing w:line="276" w:lineRule="auto"/>
-        <w:rPr>
-          <w:rFonts w:ascii="Arial" w:hAnsi="Arial" w:cs="Arial"/>
-          <w:color w:val="000000"/>
-          <w:sz w:val="24"/>
-          <w:szCs w:val="24"/>
-          <w:u w:val="single"/>
-        </w:rPr>
-      </w:pPr>
-    </w:p>
-    <w:p>
-      <w:pPr>
-        <w:spacing w:line="276" w:lineRule="auto"/>
-        <w:rPr>
-          <w:rFonts w:ascii="Arial" w:hAnsi="Arial" w:cs="Arial"/>
-          <w:color w:val="000000"/>
-          <w:sz w:val="24"/>
-          <w:szCs w:val="24"/>
-          <w:u w:val="single"/>
-        </w:rPr>
-      </w:pPr>
-    </w:p>
-    <w:p>
-      <w:pPr>
-        <w:spacing w:line="276" w:lineRule="auto"/>
-        <w:rPr>
-          <w:rFonts w:ascii="Arial" w:hAnsi="Arial" w:cs="Arial"/>
-          <w:color w:val="000000"/>
-          <w:sz w:val="24"/>
-          <w:szCs w:val="24"/>
-          <w:u w:val="single"/>
-        </w:rPr>
-      </w:pPr>
-    </w:p>
-    <w:p>
-      <w:pPr>
-        <w:spacing w:line="276" w:lineRule="auto"/>
-        <w:rPr>
-          <w:rFonts w:ascii="Arial" w:hAnsi="Arial" w:cs="Arial"/>
-          <w:color w:val="000000"/>
-          <w:sz w:val="24"/>
-          <w:szCs w:val="24"/>
-          <w:u w:val="single"/>
-        </w:rPr>
-      </w:pPr>
-    </w:p>
-    <w:p>
-      <w:pPr>
-        <w:spacing w:line="276" w:lineRule="auto"/>
-        <w:rPr>
-          <w:rFonts w:ascii="Arial" w:hAnsi="Arial" w:cs="Arial"/>
-          <w:color w:val="000000"/>
-          <w:sz w:val="24"/>
-          <w:szCs w:val="24"/>
-          <w:u w:val="single"/>
-        </w:rPr>
-      </w:pPr>
-    </w:p>
-    <w:p>
-      <w:pPr>
-        <w:spacing w:line="276" w:lineRule="auto"/>
-        <w:rPr>
-          <w:rFonts w:ascii="Arial" w:hAnsi="Arial" w:cs="Arial"/>
-          <w:color w:val="000000"/>
-          <w:sz w:val="24"/>
-          <w:szCs w:val="24"/>
-          <w:u w:val="single"/>
-        </w:rPr>
-      </w:pPr>
-    </w:p>
-    <w:p>
-      <w:pPr>
-        <w:spacing w:line="276" w:lineRule="auto"/>
-        <w:rPr>
-          <w:rFonts w:ascii="Arial" w:hAnsi="Arial" w:cs="Arial"/>
-          <w:color w:val="000000"/>
-          <w:sz w:val="24"/>
-          <w:szCs w:val="24"/>
-          <w:u w:val="single"/>
-        </w:rPr>
-      </w:pPr>
-    </w:p>
-    <w:p>
-      <w:pPr>
-        <w:spacing w:line="276" w:lineRule="auto"/>
-        <w:rPr>
-          <w:rFonts w:ascii="Arial" w:hAnsi="Arial" w:cs="Arial"/>
-          <w:color w:val="000000"/>
-          <w:sz w:val="24"/>
-          <w:szCs w:val="24"/>
-          <w:u w:val="single"/>
-        </w:rPr>
-      </w:pPr>
-    </w:p>
-    <w:p>
-      <w:pPr>
-        <w:spacing w:line="276" w:lineRule="auto"/>
-        <w:rPr>
-          <w:rFonts w:ascii="Arial" w:hAnsi="Arial" w:cs="Arial"/>
-          <w:color w:val="000000"/>
-          <w:sz w:val="24"/>
-          <w:szCs w:val="24"/>
-          <w:u w:val="single"/>
-        </w:rPr>
-      </w:pPr>
-    </w:p>
-    <w:p>
-      <w:pPr>
-        <w:spacing w:line="276" w:lineRule="auto"/>
-        <w:rPr>
-          <w:rFonts w:ascii="Arial" w:hAnsi="Arial" w:cs="Arial"/>
-          <w:color w:val="000000"/>
-          <w:sz w:val="24"/>
-          <w:szCs w:val="24"/>
-          <w:u w:val="single"/>
-        </w:rPr>
-      </w:pPr>
-    </w:p>
-    <w:p>
-      <w:pPr>
-        <w:spacing w:line="276" w:lineRule="auto"/>
-        <w:rPr>
-          <w:rFonts w:ascii="Arial" w:hAnsi="Arial" w:cs="Arial"/>
-          <w:color w:val="000000"/>
-          <w:sz w:val="24"/>
-          <w:szCs w:val="24"/>
-          <w:u w:val="single"/>
-        </w:rPr>
-      </w:pPr>
-    </w:p>
-    <w:p>
-      <w:pPr>
-        <w:spacing w:line="276" w:lineRule="auto"/>
-        <w:rPr>
-          <w:rFonts w:ascii="Arial" w:hAnsi="Arial" w:cs="Arial"/>
-          <w:color w:val="000000"/>
-          <w:sz w:val="24"/>
-          <w:szCs w:val="24"/>
-          <w:u w:val="single"/>
-        </w:rPr>
-      </w:pPr>
-    </w:p>
-    <w:p>
-      <w:pPr>
-        <w:spacing w:line="276" w:lineRule="auto"/>
-        <w:rPr>
-          <w:rFonts w:ascii="Arial" w:hAnsi="Arial" w:cs="Arial"/>
-          <w:color w:val="000000"/>
-          <w:sz w:val="24"/>
-          <w:szCs w:val="24"/>
-          <w:u w:val="single"/>
-        </w:rPr>
-      </w:pPr>
-      <w:r>
-        <w:rPr>
-          <w:rFonts w:ascii="Arial" w:hAnsi="Arial" w:cs="Arial"/>
-          <w:color w:val="000000"/>
-          <w:sz w:val="24"/>
-          <w:szCs w:val="24"/>
-          <w:u w:val="single"/>
-        </w:rPr>
+      <w:r>
+        <w:rPr>
+          <w:rFonts w:ascii="Arial" w:hAnsi="Arial" w:cs="Arial"/>
+          <w:color w:val="000000"/>
+          <w:sz w:val="24"/>
+          <w:szCs w:val="24"/>
+        </w:rPr>
+        <w:t>RMSprop + Dropout (probability = 0.5)</w:t>
+      </w:r>
+    </w:p>
+    <w:p>
+      <w:pPr>
+        <w:spacing w:line="276" w:lineRule="auto"/>
+        <w:rPr>
+          <w:rFonts w:ascii="Arial" w:hAnsi="Arial" w:cs="Arial"/>
+          <w:color w:val="000000"/>
+          <w:sz w:val="24"/>
+          <w:szCs w:val="24"/>
+        </w:rPr>
+      </w:pPr>
+    </w:p>
+    <w:p>
+      <w:pPr>
+        <w:spacing w:line="276" w:lineRule="auto"/>
+        <w:rPr>
+          <w:rFonts w:ascii="Arial" w:hAnsi="Arial" w:cs="Arial"/>
+          <w:color w:val="000000"/>
+          <w:sz w:val="24"/>
+          <w:szCs w:val="24"/>
+          <w:u w:val="single"/>
+        </w:rPr>
+      </w:pPr>
+    </w:p>
+    <w:p>
+      <w:pPr>
+        <w:spacing w:line="276" w:lineRule="auto"/>
+        <w:rPr>
+          <w:rFonts w:ascii="Arial" w:hAnsi="Arial" w:cs="Arial"/>
+          <w:color w:val="000000"/>
+          <w:sz w:val="24"/>
+          <w:szCs w:val="24"/>
+          <w:u w:val="single"/>
+        </w:rPr>
+      </w:pPr>
+    </w:p>
+    <w:p>
+      <w:pPr>
+        <w:spacing w:line="276" w:lineRule="auto"/>
+        <w:rPr>
+          <w:rFonts w:ascii="Arial" w:hAnsi="Arial" w:cs="Arial"/>
+          <w:color w:val="000000"/>
+          <w:sz w:val="24"/>
+          <w:szCs w:val="24"/>
+          <w:u w:val="single"/>
+        </w:rPr>
+      </w:pPr>
+    </w:p>
+    <w:p>
+      <w:pPr>
+        <w:spacing w:line="276" w:lineRule="auto"/>
+        <w:rPr>
+          <w:rFonts w:ascii="Arial" w:hAnsi="Arial" w:cs="Arial"/>
+          <w:color w:val="000000"/>
+          <w:sz w:val="24"/>
+          <w:szCs w:val="24"/>
+          <w:u w:val="single"/>
+        </w:rPr>
+      </w:pPr>
+    </w:p>
+    <w:p>
+      <w:pPr>
+        <w:spacing w:line="276" w:lineRule="auto"/>
+        <w:rPr>
+          <w:rFonts w:ascii="Arial" w:hAnsi="Arial" w:cs="Arial"/>
+          <w:color w:val="000000"/>
+          <w:sz w:val="24"/>
+          <w:szCs w:val="24"/>
+          <w:u w:val="single"/>
+        </w:rPr>
+      </w:pPr>
+    </w:p>
+    <w:p>
+      <w:pPr>
+        <w:spacing w:line="276" w:lineRule="auto"/>
+        <w:rPr>
+          <w:rFonts w:ascii="Arial" w:hAnsi="Arial" w:cs="Arial"/>
+          <w:color w:val="000000"/>
+          <w:sz w:val="24"/>
+          <w:szCs w:val="24"/>
+          <w:u w:val="single"/>
+        </w:rPr>
+      </w:pPr>
+    </w:p>
+    <w:p>
+      <w:pPr>
+        <w:spacing w:line="276" w:lineRule="auto"/>
+        <w:rPr>
+          <w:rFonts w:ascii="Arial" w:hAnsi="Arial" w:cs="Arial"/>
+          <w:color w:val="000000"/>
+          <w:sz w:val="24"/>
+          <w:szCs w:val="24"/>
+          <w:u w:val="single"/>
+        </w:rPr>
+      </w:pPr>
+    </w:p>
+    <w:p>
+      <w:pPr>
+        <w:spacing w:line="276" w:lineRule="auto"/>
+        <w:rPr>
+          <w:rFonts w:ascii="Arial" w:hAnsi="Arial" w:cs="Arial"/>
+          <w:color w:val="000000"/>
+          <w:sz w:val="24"/>
+          <w:szCs w:val="24"/>
+          <w:u w:val="single"/>
+        </w:rPr>
+      </w:pPr>
+    </w:p>
+    <w:p>
+      <w:pPr>
+        <w:spacing w:line="276" w:lineRule="auto"/>
+        <w:rPr>
+          <w:rFonts w:ascii="Arial" w:hAnsi="Arial" w:cs="Arial"/>
+          <w:color w:val="000000"/>
+          <w:sz w:val="24"/>
+          <w:szCs w:val="24"/>
+          <w:u w:val="single"/>
+        </w:rPr>
+      </w:pPr>
+    </w:p>
+    <w:p>
+      <w:pPr>
+        <w:spacing w:line="276" w:lineRule="auto"/>
+        <w:rPr>
+          <w:rFonts w:ascii="Arial" w:hAnsi="Arial" w:cs="Arial"/>
+          <w:color w:val="000000"/>
+          <w:sz w:val="24"/>
+          <w:szCs w:val="24"/>
+          <w:u w:val="single"/>
+        </w:rPr>
+      </w:pPr>
+    </w:p>
+    <w:p>
+      <w:pPr>
+        <w:spacing w:line="276" w:lineRule="auto"/>
+        <w:rPr>
+          <w:rFonts w:ascii="Arial" w:hAnsi="Arial" w:cs="Arial"/>
+          <w:color w:val="000000"/>
+          <w:sz w:val="24"/>
+          <w:szCs w:val="24"/>
+          <w:u w:val="single"/>
+        </w:rPr>
+      </w:pPr>
+    </w:p>
+    <w:p>
+      <w:pPr>
+        <w:spacing w:line="276" w:lineRule="auto"/>
+        <w:rPr>
+          <w:rFonts w:ascii="Arial" w:hAnsi="Arial" w:cs="Arial"/>
+          <w:color w:val="000000"/>
+          <w:sz w:val="24"/>
+          <w:szCs w:val="24"/>
+          <w:u w:val="single"/>
+        </w:rPr>
+      </w:pPr>
+    </w:p>
+    <w:p>
+      <w:pPr>
+        <w:spacing w:line="276" w:lineRule="auto"/>
+        <w:rPr>
+          <w:rFonts w:ascii="Arial" w:hAnsi="Arial" w:cs="Arial"/>
+          <w:color w:val="000000"/>
+          <w:sz w:val="24"/>
+          <w:szCs w:val="24"/>
+          <w:u w:val="single"/>
+        </w:rPr>
+      </w:pPr>
+    </w:p>
+    <w:p>
+      <w:pPr>
+        <w:spacing w:line="276" w:lineRule="auto"/>
+        <w:rPr>
+          <w:rFonts w:ascii="Arial" w:hAnsi="Arial" w:cs="Arial"/>
+          <w:color w:val="000000"/>
+          <w:sz w:val="24"/>
+          <w:szCs w:val="24"/>
+          <w:u w:val="single"/>
+        </w:rPr>
+      </w:pPr>
+    </w:p>
+    <w:p>
+      <w:pPr>
+        <w:spacing w:line="276" w:lineRule="auto"/>
+        <w:rPr>
+          <w:rFonts w:ascii="Arial" w:hAnsi="Arial" w:cs="Arial"/>
+          <w:color w:val="000000"/>
+          <w:sz w:val="24"/>
+          <w:szCs w:val="24"/>
+          <w:u w:val="single"/>
+        </w:rPr>
+      </w:pPr>
+    </w:p>
+    <w:p>
+      <w:pPr>
+        <w:spacing w:line="276" w:lineRule="auto"/>
+        <w:rPr>
+          <w:rFonts w:ascii="Arial" w:hAnsi="Arial" w:cs="Arial"/>
+          <w:color w:val="000000"/>
+          <w:sz w:val="24"/>
+          <w:szCs w:val="24"/>
+          <w:u w:val="single"/>
+        </w:rPr>
+      </w:pPr>
+    </w:p>
+    <w:p>
+      <w:pPr>
+        <w:spacing w:line="276" w:lineRule="auto"/>
+        <w:rPr>
+          <w:rFonts w:ascii="Arial" w:hAnsi="Arial" w:cs="Arial"/>
+          <w:color w:val="000000"/>
+          <w:sz w:val="24"/>
+          <w:szCs w:val="24"/>
+          <w:u w:val="single"/>
+        </w:rPr>
+      </w:pPr>
+    </w:p>
+    <w:p>
+      <w:pPr>
+        <w:spacing w:line="276" w:lineRule="auto"/>
+        <w:rPr>
+          <w:rFonts w:ascii="Arial" w:hAnsi="Arial" w:cs="Arial"/>
+          <w:color w:val="000000"/>
+          <w:sz w:val="24"/>
+          <w:szCs w:val="24"/>
+          <w:u w:val="single"/>
+        </w:rPr>
+      </w:pPr>
+      <w:r>
+        <w:rPr>
+          <w:rFonts w:ascii="Arial" w:hAnsi="Arial" w:cs="Arial"/>
+          <w:color w:val="000000"/>
+          <w:sz w:val="24"/>
+          <w:szCs w:val="24"/>
+          <w:u w:val="single"/>
+        </w:rPr>
+        <w:lastRenderedPageBreak/>
         <w:t>1. C</w:t>
       </w:r>
       <w:r>
@@ -12881,7 +12225,6 @@
           <w:noProof/>
           <w:color w:val="000000"/>
         </w:rPr>
-        <w:lastRenderedPageBreak/>
         <w:drawing>
           <wp:inline distT="0" distB="0" distL="0" distR="0" wp14:anchorId="118F270D" wp14:editId="4D66427E">
             <wp:extent cx="4898390" cy="3526790"/>
@@ -12975,6 +12318,7 @@
           <w:szCs w:val="24"/>
           <w:u w:val="single"/>
         </w:rPr>
+        <w:lastRenderedPageBreak/>
         <w:t>2. C</w:t>
       </w:r>
       <w:r>
@@ -13017,29 +12361,7 @@
           <w:szCs w:val="24"/>
           <w:u w:val="single"/>
         </w:rPr>
-        <w:t xml:space="preserve"> = 100, </w:t>
-      </w:r>
-      <w:proofErr w:type="spellStart"/>
-      <w:r>
-        <w:rPr>
-          <w:rFonts w:ascii="Arial" w:hAnsi="Arial" w:cs="Arial"/>
-          <w:color w:val="000000"/>
-          <w:sz w:val="24"/>
-          <w:szCs w:val="24"/>
-          <w:u w:val="single"/>
-        </w:rPr>
-        <w:t>RMSprop</w:t>
-      </w:r>
-      <w:proofErr w:type="spellEnd"/>
-      <w:r>
-        <w:rPr>
-          <w:rFonts w:ascii="Arial" w:hAnsi="Arial" w:cs="Arial"/>
-          <w:color w:val="000000"/>
-          <w:sz w:val="24"/>
-          <w:szCs w:val="24"/>
-          <w:u w:val="single"/>
-        </w:rPr>
-        <w:t xml:space="preserve"> + Dropout (probability = 0.5)</w:t>
+        <w:t xml:space="preserve"> = 100, RMSprop + Dropout (probability = 0.5)</w:t>
       </w:r>
     </w:p>
     <w:p>
@@ -13191,7 +12513,6 @@
           <w:noProof/>
           <w:color w:val="000000"/>
         </w:rPr>
-        <w:lastRenderedPageBreak/>
         <w:drawing>
           <wp:inline distT="0" distB="0" distL="0" distR="0" wp14:anchorId="092E563C" wp14:editId="6A0F59DA">
             <wp:extent cx="4898390" cy="3526790"/>
@@ -13248,6 +12569,28 @@
         <w:rPr>
           <w:rFonts w:ascii="Arial" w:hAnsi="Arial" w:cs="Arial"/>
           <w:color w:val="000000"/>
+          <w:sz w:val="24"/>
+          <w:szCs w:val="24"/>
+        </w:rPr>
+      </w:pPr>
+    </w:p>
+    <w:p>
+      <w:pPr>
+        <w:spacing w:line="276" w:lineRule="auto"/>
+        <w:rPr>
+          <w:rFonts w:ascii="Arial" w:hAnsi="Arial" w:cs="Arial"/>
+          <w:color w:val="000000"/>
+          <w:sz w:val="24"/>
+          <w:szCs w:val="24"/>
+        </w:rPr>
+      </w:pPr>
+    </w:p>
+    <w:p>
+      <w:pPr>
+        <w:spacing w:line="276" w:lineRule="auto"/>
+        <w:rPr>
+          <w:rFonts w:ascii="Arial" w:hAnsi="Arial" w:cs="Arial"/>
+          <w:color w:val="000000"/>
           <w:sz w:val="28"/>
           <w:szCs w:val="28"/>
           <w:highlight w:val="yellow"/>
@@ -13260,6 +12603,7 @@
           <w:sz w:val="24"/>
           <w:szCs w:val="24"/>
         </w:rPr>
+        <w:lastRenderedPageBreak/>
         <w:t xml:space="preserve">From the 2 analysis above, it seems that the model did not improve further but the accuracy has decreased. As such, </w:t>
       </w:r>
       <w:r>
@@ -13341,18 +12685,6 @@
         </w:rPr>
         <w:t>= 0.1 with a test accuracy of 52.550%</w:t>
       </w:r>
-    </w:p>
-    <w:p>
-      <w:pPr>
-        <w:spacing w:line="276" w:lineRule="auto"/>
-        <w:rPr>
-          <w:rFonts w:ascii="Arial" w:hAnsi="Arial" w:cs="Arial"/>
-          <w:color w:val="000000"/>
-          <w:sz w:val="28"/>
-          <w:szCs w:val="28"/>
-          <w:highlight w:val="yellow"/>
-        </w:rPr>
-      </w:pPr>
     </w:p>
     <w:p>
       <w:pPr>
@@ -13368,16 +12700,6 @@
           <w:szCs w:val="24"/>
         </w:rPr>
       </w:pPr>
-      <w:r>
-        <w:rPr>
-          <w:rFonts w:ascii="Arial" w:hAnsi="Arial" w:cs="Arial"/>
-          <w:b/>
-          <w:bCs/>
-          <w:sz w:val="24"/>
-          <w:szCs w:val="24"/>
-        </w:rPr>
-        <w:t>Overall Conclusion</w:t>
-      </w:r>
     </w:p>
     <w:p>
       <w:pPr>
@@ -13387,17 +12709,170 @@
         <w:spacing w:after="0" w:line="276" w:lineRule="auto"/>
         <w:rPr>
           <w:rFonts w:ascii="Arial" w:hAnsi="Arial" w:cs="Arial"/>
-          <w:sz w:val="24"/>
-          <w:szCs w:val="24"/>
-        </w:rPr>
-      </w:pPr>
-      <w:r>
-        <w:rPr>
-          <w:rFonts w:ascii="Arial" w:hAnsi="Arial" w:cs="Arial"/>
-          <w:sz w:val="24"/>
-          <w:szCs w:val="24"/>
-        </w:rPr>
-        <w:t>In conclusion, having analysed all the above model, we can see that in general, the Word RNN classifier with GRU model gives the best performance among the 4 classifiers we analysed. Then, we include a gradient clipping of 2 to further improve on the Word RNN classifier.</w:t>
+          <w:b/>
+          <w:bCs/>
+          <w:sz w:val="28"/>
+          <w:szCs w:val="28"/>
+        </w:rPr>
+      </w:pPr>
+      <w:r>
+        <w:rPr>
+          <w:rFonts w:ascii="Arial" w:hAnsi="Arial" w:cs="Arial"/>
+          <w:b/>
+          <w:bCs/>
+          <w:sz w:val="28"/>
+          <w:szCs w:val="28"/>
+        </w:rPr>
+        <w:t>Overall Conclusion</w:t>
+      </w:r>
+    </w:p>
+    <w:p>
+      <w:pPr>
+        <w:spacing w:line="276" w:lineRule="auto"/>
+        <w:rPr>
+          <w:rFonts w:ascii="Arial" w:hAnsi="Arial" w:cs="Arial"/>
+          <w:color w:val="000000"/>
+          <w:sz w:val="24"/>
+          <w:szCs w:val="24"/>
+          <w:highlight w:val="yellow"/>
+        </w:rPr>
+      </w:pPr>
+      <w:r>
+        <w:rPr>
+          <w:rFonts w:ascii="Arial" w:hAnsi="Arial" w:cs="Arial"/>
+          <w:sz w:val="24"/>
+          <w:szCs w:val="24"/>
+        </w:rPr>
+        <w:t xml:space="preserve">In conclusion, having analysed all the above model, we can see that </w:t>
+      </w:r>
+      <w:r>
+        <w:rPr>
+          <w:rFonts w:ascii="Arial" w:hAnsi="Arial" w:cs="Arial"/>
+          <w:sz w:val="24"/>
+          <w:szCs w:val="24"/>
+        </w:rPr>
+        <w:t xml:space="preserve">when </w:t>
+      </w:r>
+      <w:r>
+        <w:rPr>
+          <w:rFonts w:ascii="Arial" w:hAnsi="Arial" w:cs="Arial"/>
+          <w:color w:val="000000"/>
+          <w:sz w:val="24"/>
+          <w:szCs w:val="24"/>
+        </w:rPr>
+        <w:t>C</w:t>
+      </w:r>
+      <w:r>
+        <w:rPr>
+          <w:rFonts w:ascii="Arial" w:hAnsi="Arial" w:cs="Arial"/>
+          <w:color w:val="000000"/>
+          <w:sz w:val="24"/>
+          <w:szCs w:val="24"/>
+          <w:vertAlign w:val="subscript"/>
+        </w:rPr>
+        <w:t>1</w:t>
+      </w:r>
+      <w:r>
+        <w:rPr>
+          <w:rFonts w:ascii="Arial" w:hAnsi="Arial" w:cs="Arial"/>
+          <w:color w:val="000000"/>
+          <w:sz w:val="24"/>
+          <w:szCs w:val="24"/>
+        </w:rPr>
+        <w:t xml:space="preserve"> = 90, C</w:t>
+      </w:r>
+      <w:r>
+        <w:rPr>
+          <w:rFonts w:ascii="Arial" w:hAnsi="Arial" w:cs="Arial"/>
+          <w:color w:val="000000"/>
+          <w:sz w:val="24"/>
+          <w:szCs w:val="24"/>
+          <w:vertAlign w:val="subscript"/>
+        </w:rPr>
+        <w:t>2</w:t>
+      </w:r>
+      <w:r>
+        <w:rPr>
+          <w:rFonts w:ascii="Arial" w:hAnsi="Arial" w:cs="Arial"/>
+          <w:color w:val="000000"/>
+          <w:sz w:val="24"/>
+          <w:szCs w:val="24"/>
+        </w:rPr>
+        <w:t xml:space="preserve"> = 100 </w:t>
+      </w:r>
+      <w:r>
+        <w:rPr>
+          <w:rFonts w:ascii="Arial" w:hAnsi="Arial" w:cs="Arial"/>
+          <w:color w:val="000000"/>
+          <w:sz w:val="24"/>
+          <w:szCs w:val="24"/>
+        </w:rPr>
+        <w:t>and</w:t>
+      </w:r>
+      <w:r>
+        <w:rPr>
+          <w:rFonts w:ascii="Arial" w:hAnsi="Arial" w:cs="Arial"/>
+          <w:color w:val="000000"/>
+          <w:sz w:val="24"/>
+          <w:szCs w:val="24"/>
+        </w:rPr>
+        <w:t xml:space="preserve"> </w:t>
+      </w:r>
+      <w:r>
+        <w:rPr>
+          <w:rFonts w:ascii="Arial" w:hAnsi="Arial" w:cs="Arial"/>
+          <w:sz w:val="24"/>
+          <w:szCs w:val="24"/>
+        </w:rPr>
+        <w:t xml:space="preserve">momentum </w:t>
+      </w:r>
+      <w:r>
+        <w:rPr>
+          <w:rFonts w:ascii="Cambria Math" w:eastAsia="CambriaMath" w:hAnsi="Cambria Math" w:cs="Cambria Math"/>
+          <w:sz w:val="24"/>
+          <w:szCs w:val="24"/>
+        </w:rPr>
+        <w:t>𝛾</w:t>
+      </w:r>
+      <w:r>
+        <w:rPr>
+          <w:rFonts w:ascii="Arial" w:eastAsia="CambriaMath" w:hAnsi="Arial" w:cs="Arial"/>
+          <w:sz w:val="24"/>
+          <w:szCs w:val="24"/>
+        </w:rPr>
+        <w:t xml:space="preserve"> </w:t>
+      </w:r>
+      <w:r>
+        <w:rPr>
+          <w:rFonts w:ascii="Arial" w:hAnsi="Arial" w:cs="Arial"/>
+          <w:sz w:val="24"/>
+          <w:szCs w:val="24"/>
+        </w:rPr>
+        <w:t>= 0.1</w:t>
+      </w:r>
+      <w:r>
+        <w:rPr>
+          <w:rFonts w:ascii="Arial" w:hAnsi="Arial" w:cs="Arial"/>
+          <w:sz w:val="24"/>
+          <w:szCs w:val="24"/>
+        </w:rPr>
+        <w:t xml:space="preserve">, the model is the most optimal with the highest test accuracy of </w:t>
+      </w:r>
+      <w:r>
+        <w:rPr>
+          <w:rFonts w:ascii="Arial" w:hAnsi="Arial" w:cs="Arial"/>
+          <w:sz w:val="24"/>
+          <w:szCs w:val="24"/>
+        </w:rPr>
+        <w:t>52.550%</w:t>
+      </w:r>
+      <w:r>
+        <w:rPr>
+          <w:rFonts w:ascii="Arial" w:hAnsi="Arial" w:cs="Arial"/>
+          <w:sz w:val="24"/>
+          <w:szCs w:val="24"/>
+        </w:rPr>
+        <w:t>.</w:t>
       </w:r>
     </w:p>
     <w:p>
@@ -13581,8 +13056,6 @@
           <w:szCs w:val="24"/>
         </w:rPr>
       </w:pPr>
-      <w:bookmarkStart w:id="0" w:name="_GoBack"/>
-      <w:bookmarkEnd w:id="0"/>
     </w:p>
     <w:p>
       <w:pPr>
@@ -13599,6 +13072,253 @@
     </w:p>
     <w:p>
       <w:pPr>
+        <w:autoSpaceDE w:val="0"/>
+        <w:autoSpaceDN w:val="0"/>
+        <w:adjustRightInd w:val="0"/>
+        <w:spacing w:after="0" w:line="276" w:lineRule="auto"/>
+        <w:rPr>
+          <w:rFonts w:ascii="Arial" w:hAnsi="Arial" w:cs="Arial"/>
+          <w:sz w:val="24"/>
+          <w:szCs w:val="24"/>
+        </w:rPr>
+      </w:pPr>
+    </w:p>
+    <w:p>
+      <w:pPr>
+        <w:autoSpaceDE w:val="0"/>
+        <w:autoSpaceDN w:val="0"/>
+        <w:adjustRightInd w:val="0"/>
+        <w:spacing w:after="0" w:line="276" w:lineRule="auto"/>
+        <w:rPr>
+          <w:rFonts w:ascii="Arial" w:hAnsi="Arial" w:cs="Arial"/>
+          <w:sz w:val="24"/>
+          <w:szCs w:val="24"/>
+        </w:rPr>
+      </w:pPr>
+    </w:p>
+    <w:p>
+      <w:pPr>
+        <w:autoSpaceDE w:val="0"/>
+        <w:autoSpaceDN w:val="0"/>
+        <w:adjustRightInd w:val="0"/>
+        <w:spacing w:after="0" w:line="276" w:lineRule="auto"/>
+        <w:rPr>
+          <w:rFonts w:ascii="Arial" w:hAnsi="Arial" w:cs="Arial"/>
+          <w:sz w:val="24"/>
+          <w:szCs w:val="24"/>
+        </w:rPr>
+      </w:pPr>
+    </w:p>
+    <w:p>
+      <w:pPr>
+        <w:autoSpaceDE w:val="0"/>
+        <w:autoSpaceDN w:val="0"/>
+        <w:adjustRightInd w:val="0"/>
+        <w:spacing w:after="0" w:line="276" w:lineRule="auto"/>
+        <w:rPr>
+          <w:rFonts w:ascii="Arial" w:hAnsi="Arial" w:cs="Arial"/>
+          <w:sz w:val="24"/>
+          <w:szCs w:val="24"/>
+        </w:rPr>
+      </w:pPr>
+    </w:p>
+    <w:p>
+      <w:pPr>
+        <w:autoSpaceDE w:val="0"/>
+        <w:autoSpaceDN w:val="0"/>
+        <w:adjustRightInd w:val="0"/>
+        <w:spacing w:after="0" w:line="276" w:lineRule="auto"/>
+        <w:rPr>
+          <w:rFonts w:ascii="Arial" w:hAnsi="Arial" w:cs="Arial"/>
+          <w:sz w:val="24"/>
+          <w:szCs w:val="24"/>
+        </w:rPr>
+      </w:pPr>
+    </w:p>
+    <w:p>
+      <w:pPr>
+        <w:autoSpaceDE w:val="0"/>
+        <w:autoSpaceDN w:val="0"/>
+        <w:adjustRightInd w:val="0"/>
+        <w:spacing w:after="0" w:line="276" w:lineRule="auto"/>
+        <w:rPr>
+          <w:rFonts w:ascii="Arial" w:hAnsi="Arial" w:cs="Arial"/>
+          <w:sz w:val="24"/>
+          <w:szCs w:val="24"/>
+        </w:rPr>
+      </w:pPr>
+    </w:p>
+    <w:p>
+      <w:pPr>
+        <w:autoSpaceDE w:val="0"/>
+        <w:autoSpaceDN w:val="0"/>
+        <w:adjustRightInd w:val="0"/>
+        <w:spacing w:after="0" w:line="276" w:lineRule="auto"/>
+        <w:rPr>
+          <w:rFonts w:ascii="Arial" w:hAnsi="Arial" w:cs="Arial"/>
+          <w:sz w:val="24"/>
+          <w:szCs w:val="24"/>
+        </w:rPr>
+      </w:pPr>
+    </w:p>
+    <w:p>
+      <w:pPr>
+        <w:autoSpaceDE w:val="0"/>
+        <w:autoSpaceDN w:val="0"/>
+        <w:adjustRightInd w:val="0"/>
+        <w:spacing w:after="0" w:line="276" w:lineRule="auto"/>
+        <w:rPr>
+          <w:rFonts w:ascii="Arial" w:hAnsi="Arial" w:cs="Arial"/>
+          <w:sz w:val="24"/>
+          <w:szCs w:val="24"/>
+        </w:rPr>
+      </w:pPr>
+    </w:p>
+    <w:p>
+      <w:pPr>
+        <w:autoSpaceDE w:val="0"/>
+        <w:autoSpaceDN w:val="0"/>
+        <w:adjustRightInd w:val="0"/>
+        <w:spacing w:after="0" w:line="276" w:lineRule="auto"/>
+        <w:rPr>
+          <w:rFonts w:ascii="Arial" w:hAnsi="Arial" w:cs="Arial"/>
+          <w:sz w:val="24"/>
+          <w:szCs w:val="24"/>
+        </w:rPr>
+      </w:pPr>
+    </w:p>
+    <w:p>
+      <w:pPr>
+        <w:autoSpaceDE w:val="0"/>
+        <w:autoSpaceDN w:val="0"/>
+        <w:adjustRightInd w:val="0"/>
+        <w:spacing w:after="0" w:line="276" w:lineRule="auto"/>
+        <w:rPr>
+          <w:rFonts w:ascii="Arial" w:hAnsi="Arial" w:cs="Arial"/>
+          <w:sz w:val="24"/>
+          <w:szCs w:val="24"/>
+        </w:rPr>
+      </w:pPr>
+    </w:p>
+    <w:p>
+      <w:pPr>
+        <w:autoSpaceDE w:val="0"/>
+        <w:autoSpaceDN w:val="0"/>
+        <w:adjustRightInd w:val="0"/>
+        <w:spacing w:after="0" w:line="276" w:lineRule="auto"/>
+        <w:rPr>
+          <w:rFonts w:ascii="Arial" w:hAnsi="Arial" w:cs="Arial"/>
+          <w:sz w:val="24"/>
+          <w:szCs w:val="24"/>
+        </w:rPr>
+      </w:pPr>
+    </w:p>
+    <w:p>
+      <w:pPr>
+        <w:autoSpaceDE w:val="0"/>
+        <w:autoSpaceDN w:val="0"/>
+        <w:adjustRightInd w:val="0"/>
+        <w:spacing w:after="0" w:line="276" w:lineRule="auto"/>
+        <w:rPr>
+          <w:rFonts w:ascii="Arial" w:hAnsi="Arial" w:cs="Arial"/>
+          <w:sz w:val="24"/>
+          <w:szCs w:val="24"/>
+        </w:rPr>
+      </w:pPr>
+    </w:p>
+    <w:p>
+      <w:pPr>
+        <w:autoSpaceDE w:val="0"/>
+        <w:autoSpaceDN w:val="0"/>
+        <w:adjustRightInd w:val="0"/>
+        <w:spacing w:after="0" w:line="276" w:lineRule="auto"/>
+        <w:rPr>
+          <w:rFonts w:ascii="Arial" w:hAnsi="Arial" w:cs="Arial"/>
+          <w:sz w:val="24"/>
+          <w:szCs w:val="24"/>
+        </w:rPr>
+      </w:pPr>
+    </w:p>
+    <w:p>
+      <w:pPr>
+        <w:autoSpaceDE w:val="0"/>
+        <w:autoSpaceDN w:val="0"/>
+        <w:adjustRightInd w:val="0"/>
+        <w:spacing w:after="0" w:line="276" w:lineRule="auto"/>
+        <w:rPr>
+          <w:rFonts w:ascii="Arial" w:hAnsi="Arial" w:cs="Arial"/>
+          <w:sz w:val="24"/>
+          <w:szCs w:val="24"/>
+        </w:rPr>
+      </w:pPr>
+    </w:p>
+    <w:p>
+      <w:pPr>
+        <w:autoSpaceDE w:val="0"/>
+        <w:autoSpaceDN w:val="0"/>
+        <w:adjustRightInd w:val="0"/>
+        <w:spacing w:after="0" w:line="276" w:lineRule="auto"/>
+        <w:rPr>
+          <w:rFonts w:ascii="Arial" w:hAnsi="Arial" w:cs="Arial"/>
+          <w:sz w:val="24"/>
+          <w:szCs w:val="24"/>
+        </w:rPr>
+      </w:pPr>
+    </w:p>
+    <w:p>
+      <w:pPr>
+        <w:autoSpaceDE w:val="0"/>
+        <w:autoSpaceDN w:val="0"/>
+        <w:adjustRightInd w:val="0"/>
+        <w:spacing w:after="0" w:line="276" w:lineRule="auto"/>
+        <w:rPr>
+          <w:rFonts w:ascii="Arial" w:hAnsi="Arial" w:cs="Arial"/>
+          <w:sz w:val="24"/>
+          <w:szCs w:val="24"/>
+        </w:rPr>
+      </w:pPr>
+    </w:p>
+    <w:p>
+      <w:pPr>
+        <w:autoSpaceDE w:val="0"/>
+        <w:autoSpaceDN w:val="0"/>
+        <w:adjustRightInd w:val="0"/>
+        <w:spacing w:after="0" w:line="276" w:lineRule="auto"/>
+        <w:rPr>
+          <w:rFonts w:ascii="Arial" w:hAnsi="Arial" w:cs="Arial"/>
+          <w:sz w:val="24"/>
+          <w:szCs w:val="24"/>
+        </w:rPr>
+      </w:pPr>
+    </w:p>
+    <w:p>
+      <w:pPr>
+        <w:autoSpaceDE w:val="0"/>
+        <w:autoSpaceDN w:val="0"/>
+        <w:adjustRightInd w:val="0"/>
+        <w:spacing w:after="0" w:line="276" w:lineRule="auto"/>
+        <w:rPr>
+          <w:rFonts w:ascii="Arial" w:hAnsi="Arial" w:cs="Arial"/>
+          <w:sz w:val="24"/>
+          <w:szCs w:val="24"/>
+        </w:rPr>
+      </w:pPr>
+    </w:p>
+    <w:p>
+      <w:pPr>
+        <w:autoSpaceDE w:val="0"/>
+        <w:autoSpaceDN w:val="0"/>
+        <w:adjustRightInd w:val="0"/>
+        <w:spacing w:after="0" w:line="276" w:lineRule="auto"/>
+        <w:rPr>
+          <w:rFonts w:ascii="Arial" w:hAnsi="Arial" w:cs="Arial"/>
+          <w:sz w:val="24"/>
+          <w:szCs w:val="24"/>
+        </w:rPr>
+      </w:pPr>
+    </w:p>
+    <w:p>
+      <w:pPr>
         <w:spacing w:line="276" w:lineRule="auto"/>
         <w:rPr>
           <w:rFonts w:ascii="Arial" w:hAnsi="Arial" w:cs="Arial"/>
@@ -13663,27 +13383,7 @@
           <w:sz w:val="24"/>
           <w:szCs w:val="24"/>
         </w:rPr>
-        <w:t xml:space="preserve">In this section, we are tasked to predict the correct class of the test dataset given the labelled training dataset. The dataset used in this section is the train_medium.csv and test_medium.csv dataset from the first paragraph of the </w:t>
-      </w:r>
-      <w:proofErr w:type="spellStart"/>
-      <w:r>
-        <w:rPr>
-          <w:rFonts w:ascii="Arial" w:hAnsi="Arial" w:cs="Arial"/>
-          <w:color w:val="000000"/>
-          <w:sz w:val="24"/>
-          <w:szCs w:val="24"/>
-        </w:rPr>
-        <w:t>Wikipage</w:t>
-      </w:r>
-      <w:proofErr w:type="spellEnd"/>
-      <w:r>
-        <w:rPr>
-          <w:rFonts w:ascii="Arial" w:hAnsi="Arial" w:cs="Arial"/>
-          <w:color w:val="000000"/>
-          <w:sz w:val="24"/>
-          <w:szCs w:val="24"/>
-        </w:rPr>
-        <w:t xml:space="preserve"> entries.</w:t>
+        <w:t>In this section, we are tasked to predict the correct class of the test dataset given the labelled training dataset. The dataset used in this section is the train_medium.csv and test_medium.csv dataset from the first paragraph of the Wikipage entries.</w:t>
       </w:r>
       <w:r>
         <w:rPr>
@@ -13745,42 +13445,23 @@
           <w:sz w:val="24"/>
           <w:szCs w:val="24"/>
         </w:rPr>
-        <w:t xml:space="preserve">To execute and complete the analysis, these python libraries/modules are imported. Google </w:t>
-      </w:r>
-      <w:proofErr w:type="spellStart"/>
-      <w:r>
-        <w:rPr>
-          <w:rFonts w:ascii="Arial" w:hAnsi="Arial" w:cs="Arial"/>
-          <w:color w:val="000000"/>
-          <w:sz w:val="24"/>
-          <w:szCs w:val="24"/>
-        </w:rPr>
-        <w:t>Colaboratory</w:t>
-      </w:r>
-      <w:proofErr w:type="spellEnd"/>
-      <w:r>
-        <w:rPr>
-          <w:rFonts w:ascii="Arial" w:hAnsi="Arial" w:cs="Arial"/>
-          <w:color w:val="000000"/>
-          <w:sz w:val="24"/>
-          <w:szCs w:val="24"/>
-        </w:rPr>
-        <w:t xml:space="preserve"> (GPU instance) is used to run the analysis.</w:t>
-      </w:r>
-    </w:p>
-    <w:p>
-      <w:pPr>
-        <w:spacing w:line="276" w:lineRule="auto"/>
-        <w:rPr>
-          <w:rFonts w:ascii="Arial" w:hAnsi="Arial" w:cs="Arial"/>
-          <w:color w:val="000000"/>
-          <w:sz w:val="24"/>
-          <w:szCs w:val="24"/>
-        </w:rPr>
-      </w:pPr>
-      <w:r>
-        <w:rPr>
-          <w:rFonts w:ascii="Arial" w:hAnsi="Arial" w:cs="Arial"/>
+        <w:t>To execute and complete the analysis, these python libraries/modules are imported. Google Colaboratory (GPU instance) is used to run the analysis.</w:t>
+      </w:r>
+    </w:p>
+    <w:p>
+      <w:pPr>
+        <w:spacing w:line="276" w:lineRule="auto"/>
+        <w:rPr>
+          <w:rFonts w:ascii="Arial" w:hAnsi="Arial" w:cs="Arial"/>
+          <w:color w:val="000000"/>
+          <w:sz w:val="24"/>
+          <w:szCs w:val="24"/>
+        </w:rPr>
+      </w:pPr>
+      <w:r>
+        <w:rPr>
+          <w:rFonts w:ascii="Arial" w:hAnsi="Arial" w:cs="Arial"/>
+          <w:noProof/>
           <w:color w:val="000000"/>
           <w:sz w:val="24"/>
           <w:szCs w:val="24"/>
@@ -13938,6 +13619,7 @@
       <w:r>
         <w:rPr>
           <w:rFonts w:ascii="Arial" w:hAnsi="Arial" w:cs="Arial"/>
+          <w:noProof/>
           <w:color w:val="000000"/>
           <w:sz w:val="24"/>
           <w:szCs w:val="24"/>
@@ -14009,28 +13691,18 @@
           <w:color w:val="000000"/>
           <w:sz w:val="24"/>
           <w:szCs w:val="24"/>
-        </w:rPr>
-      </w:pPr>
-    </w:p>
-    <w:p>
-      <w:pPr>
-        <w:spacing w:line="276" w:lineRule="auto"/>
-        <w:rPr>
-          <w:rFonts w:ascii="Arial" w:hAnsi="Arial" w:cs="Arial"/>
-          <w:color w:val="000000"/>
-          <w:sz w:val="24"/>
-          <w:szCs w:val="24"/>
-          <w:u w:val="single"/>
-        </w:rPr>
-      </w:pPr>
-      <w:r>
-        <w:rPr>
-          <w:rFonts w:ascii="Arial" w:hAnsi="Arial" w:cs="Arial"/>
-          <w:color w:val="000000"/>
-          <w:sz w:val="24"/>
-          <w:szCs w:val="24"/>
-          <w:u w:val="single"/>
-        </w:rPr>
+          <w:u w:val="single"/>
+        </w:rPr>
+      </w:pPr>
+      <w:r>
+        <w:rPr>
+          <w:rFonts w:ascii="Arial" w:hAnsi="Arial" w:cs="Arial"/>
+          <w:color w:val="000000"/>
+          <w:sz w:val="24"/>
+          <w:szCs w:val="24"/>
+          <w:u w:val="single"/>
+        </w:rPr>
+        <w:lastRenderedPageBreak/>
         <w:t>Loading of data and pre-processing of data</w:t>
       </w:r>
     </w:p>
@@ -14062,47 +13734,7 @@
           <w:sz w:val="24"/>
           <w:szCs w:val="24"/>
         </w:rPr>
-        <w:t xml:space="preserve">” and “test_medium.csv” from Google Drive, using the helper functions vocabulary(), </w:t>
-      </w:r>
-      <w:proofErr w:type="spellStart"/>
-      <w:r>
-        <w:rPr>
-          <w:rFonts w:ascii="Arial" w:eastAsia="Times New Roman" w:hAnsi="Arial" w:cs="Arial"/>
-          <w:color w:val="000000"/>
-          <w:sz w:val="24"/>
-          <w:szCs w:val="24"/>
-        </w:rPr>
-        <w:t>preprocess</w:t>
-      </w:r>
-      <w:proofErr w:type="spellEnd"/>
-      <w:r>
-        <w:rPr>
-          <w:rFonts w:ascii="Arial" w:eastAsia="Times New Roman" w:hAnsi="Arial" w:cs="Arial"/>
-          <w:color w:val="000000"/>
-          <w:sz w:val="24"/>
-          <w:szCs w:val="24"/>
-        </w:rPr>
-        <w:t xml:space="preserve">() and </w:t>
-      </w:r>
-      <w:proofErr w:type="spellStart"/>
-      <w:r>
-        <w:rPr>
-          <w:rFonts w:ascii="Arial" w:eastAsia="Times New Roman" w:hAnsi="Arial" w:cs="Arial"/>
-          <w:color w:val="000000"/>
-          <w:sz w:val="24"/>
-          <w:szCs w:val="24"/>
-        </w:rPr>
-        <w:t>read_data_chars</w:t>
-      </w:r>
-      <w:proofErr w:type="spellEnd"/>
-      <w:r>
-        <w:rPr>
-          <w:rFonts w:ascii="Arial" w:eastAsia="Times New Roman" w:hAnsi="Arial" w:cs="Arial"/>
-          <w:color w:val="000000"/>
-          <w:sz w:val="24"/>
-          <w:szCs w:val="24"/>
-        </w:rPr>
-        <w:t>() as shown below.</w:t>
+        <w:t>” and “test_medium.csv” from Google Drive, using the helper functions vocabulary(), preprocess() and read_data_chars() as shown below.</w:t>
       </w:r>
     </w:p>
     <w:p>
@@ -14131,6 +13763,7 @@
       <w:r>
         <w:rPr>
           <w:rFonts w:ascii="Arial" w:hAnsi="Arial" w:cs="Arial"/>
+          <w:noProof/>
           <w:color w:val="000000"/>
           <w:sz w:val="28"/>
           <w:szCs w:val="28"/>
@@ -14185,6 +13818,7 @@
       <w:r>
         <w:rPr>
           <w:rFonts w:ascii="Arial" w:hAnsi="Arial" w:cs="Arial"/>
+          <w:noProof/>
           <w:color w:val="000000"/>
           <w:sz w:val="28"/>
           <w:szCs w:val="28"/>
@@ -14296,42 +13930,23 @@
           <w:sz w:val="24"/>
           <w:szCs w:val="24"/>
         </w:rPr>
-        <w:t xml:space="preserve">To implement the required model, a class name </w:t>
-      </w:r>
-      <w:proofErr w:type="spellStart"/>
-      <w:r>
-        <w:rPr>
-          <w:rFonts w:ascii="Arial" w:hAnsi="Arial" w:cs="Arial"/>
-          <w:color w:val="000000"/>
-          <w:sz w:val="24"/>
-          <w:szCs w:val="24"/>
-        </w:rPr>
-        <w:t>CharCNN</w:t>
-      </w:r>
-      <w:proofErr w:type="spellEnd"/>
-      <w:r>
-        <w:rPr>
-          <w:rFonts w:ascii="Arial" w:hAnsi="Arial" w:cs="Arial"/>
-          <w:color w:val="000000"/>
-          <w:sz w:val="24"/>
-          <w:szCs w:val="24"/>
-        </w:rPr>
-        <w:t xml:space="preserve"> is created to build the layers in the model as shown below:</w:t>
-      </w:r>
-    </w:p>
-    <w:p>
-      <w:pPr>
-        <w:spacing w:line="276" w:lineRule="auto"/>
-        <w:rPr>
-          <w:rFonts w:ascii="Arial" w:hAnsi="Arial" w:cs="Arial"/>
-          <w:color w:val="000000"/>
-          <w:sz w:val="24"/>
-          <w:szCs w:val="24"/>
-        </w:rPr>
-      </w:pPr>
-      <w:r>
-        <w:rPr>
-          <w:rFonts w:ascii="Arial" w:hAnsi="Arial" w:cs="Arial"/>
+        <w:t>To implement the required model, a class name CharCNN is created to build the layers in the model as shown below:</w:t>
+      </w:r>
+    </w:p>
+    <w:p>
+      <w:pPr>
+        <w:spacing w:line="276" w:lineRule="auto"/>
+        <w:rPr>
+          <w:rFonts w:ascii="Arial" w:hAnsi="Arial" w:cs="Arial"/>
+          <w:color w:val="000000"/>
+          <w:sz w:val="24"/>
+          <w:szCs w:val="24"/>
+        </w:rPr>
+      </w:pPr>
+      <w:r>
+        <w:rPr>
+          <w:rFonts w:ascii="Arial" w:hAnsi="Arial" w:cs="Arial"/>
+          <w:noProof/>
           <w:color w:val="000000"/>
           <w:sz w:val="24"/>
           <w:szCs w:val="24"/>
@@ -14406,76 +14021,16 @@
           <w:sz w:val="24"/>
           <w:szCs w:val="24"/>
         </w:rPr>
-        <w:t>Then, the training and testing function is defined, named “</w:t>
-      </w:r>
-      <w:proofErr w:type="spellStart"/>
-      <w:r>
-        <w:rPr>
-          <w:rFonts w:ascii="Arial" w:hAnsi="Arial" w:cs="Arial"/>
-          <w:color w:val="000000"/>
-          <w:sz w:val="24"/>
-          <w:szCs w:val="24"/>
-        </w:rPr>
-        <w:t>train_step</w:t>
-      </w:r>
-      <w:proofErr w:type="spellEnd"/>
-      <w:r>
-        <w:rPr>
-          <w:rFonts w:ascii="Arial" w:hAnsi="Arial" w:cs="Arial"/>
-          <w:color w:val="000000"/>
-          <w:sz w:val="24"/>
-          <w:szCs w:val="24"/>
-        </w:rPr>
-        <w:t>” &amp; “</w:t>
-      </w:r>
-      <w:proofErr w:type="spellStart"/>
-      <w:r>
-        <w:rPr>
-          <w:rFonts w:ascii="Arial" w:hAnsi="Arial" w:cs="Arial"/>
-          <w:color w:val="000000"/>
-          <w:sz w:val="24"/>
-          <w:szCs w:val="24"/>
-        </w:rPr>
-        <w:t>test_step</w:t>
-      </w:r>
-      <w:proofErr w:type="spellEnd"/>
-      <w:r>
-        <w:rPr>
-          <w:rFonts w:ascii="Arial" w:hAnsi="Arial" w:cs="Arial"/>
-          <w:color w:val="000000"/>
-          <w:sz w:val="24"/>
-          <w:szCs w:val="24"/>
-        </w:rPr>
-        <w:t>” respectively.</w:t>
-      </w:r>
-      <w:r>
-        <w:rPr>
-          <w:rFonts w:ascii="Arial" w:hAnsi="Arial" w:cs="Arial"/>
-          <w:color w:val="000000"/>
-          <w:sz w:val="24"/>
-          <w:szCs w:val="24"/>
-        </w:rPr>
-        <w:t xml:space="preserve"> For the train step, a manual training loop is used using the </w:t>
-      </w:r>
-      <w:proofErr w:type="spellStart"/>
-      <w:r>
-        <w:rPr>
-          <w:rFonts w:ascii="Arial" w:hAnsi="Arial" w:cs="Arial"/>
-          <w:color w:val="000000"/>
-          <w:sz w:val="24"/>
-          <w:szCs w:val="24"/>
-        </w:rPr>
-        <w:t>tf.GradientTape</w:t>
-      </w:r>
-      <w:proofErr w:type="spellEnd"/>
-      <w:r>
-        <w:rPr>
-          <w:rFonts w:ascii="Arial" w:hAnsi="Arial" w:cs="Arial"/>
-          <w:color w:val="000000"/>
-          <w:sz w:val="24"/>
-          <w:szCs w:val="24"/>
-        </w:rPr>
-        <w:t>() class. Code snippets of how it is implemented is shown below:</w:t>
+        <w:t>Then, the training and testing function is defined, named “train_step” &amp; “test_step” respectively.</w:t>
+      </w:r>
+      <w:r>
+        <w:rPr>
+          <w:rFonts w:ascii="Arial" w:hAnsi="Arial" w:cs="Arial"/>
+          <w:color w:val="000000"/>
+          <w:sz w:val="24"/>
+          <w:szCs w:val="24"/>
+        </w:rPr>
+        <w:t xml:space="preserve"> For the train step, a manual training loop is used using the tf.GradientTape() class. Code snippets of how it is implemented is shown below:</w:t>
       </w:r>
     </w:p>
     <w:p>
@@ -14508,6 +14063,7 @@
       <w:r>
         <w:rPr>
           <w:rFonts w:ascii="Arial" w:hAnsi="Arial" w:cs="Arial"/>
+          <w:noProof/>
           <w:sz w:val="24"/>
           <w:szCs w:val="24"/>
         </w:rPr>
@@ -14617,40 +14173,25 @@
           <w:u w:val="single"/>
         </w:rPr>
       </w:pPr>
-    </w:p>
-    <w:p>
-      <w:pPr>
-        <w:autoSpaceDE w:val="0"/>
-        <w:autoSpaceDN w:val="0"/>
-        <w:adjustRightInd w:val="0"/>
-        <w:spacing w:after="0" w:line="276" w:lineRule="auto"/>
-        <w:rPr>
-          <w:rFonts w:ascii="Arial" w:hAnsi="Arial" w:cs="Arial"/>
-          <w:sz w:val="24"/>
-          <w:szCs w:val="24"/>
-          <w:u w:val="single"/>
-        </w:rPr>
-      </w:pPr>
-      <w:r>
-        <w:rPr>
-          <w:rFonts w:ascii="Arial" w:hAnsi="Arial" w:cs="Arial"/>
-          <w:sz w:val="24"/>
-          <w:szCs w:val="24"/>
-          <w:u w:val="single"/>
-        </w:rPr>
+      <w:r>
+        <w:rPr>
+          <w:rFonts w:ascii="Arial" w:hAnsi="Arial" w:cs="Arial"/>
+          <w:sz w:val="24"/>
+          <w:szCs w:val="24"/>
+          <w:u w:val="single"/>
+        </w:rPr>
+        <w:lastRenderedPageBreak/>
         <w:t>Plot the entropy cost on the training data and the accuracy on the testing data against</w:t>
       </w:r>
-    </w:p>
-    <w:p>
-      <w:pPr>
-        <w:spacing w:line="276" w:lineRule="auto"/>
-        <w:rPr>
-          <w:rFonts w:ascii="Arial" w:hAnsi="Arial" w:cs="Arial"/>
-          <w:sz w:val="24"/>
-          <w:szCs w:val="24"/>
-          <w:u w:val="single"/>
-        </w:rPr>
-      </w:pPr>
+      <w:r>
+        <w:rPr>
+          <w:rFonts w:ascii="Arial" w:hAnsi="Arial" w:cs="Arial"/>
+          <w:sz w:val="24"/>
+          <w:szCs w:val="24"/>
+          <w:u w:val="single"/>
+        </w:rPr>
+        <w:t xml:space="preserve"> </w:t>
+      </w:r>
       <w:r>
         <w:rPr>
           <w:rFonts w:ascii="Arial" w:hAnsi="Arial" w:cs="Arial"/>
@@ -14897,6 +14438,7 @@
           <w:sz w:val="28"/>
           <w:szCs w:val="28"/>
         </w:rPr>
+        <w:lastRenderedPageBreak/>
         <w:t>Question 2</w:t>
       </w:r>
     </w:p>
@@ -14935,6 +14477,7 @@
       <w:r>
         <w:rPr>
           <w:rFonts w:ascii="Arial" w:hAnsi="Arial" w:cs="Arial"/>
+          <w:noProof/>
           <w:color w:val="000000"/>
           <w:sz w:val="24"/>
           <w:szCs w:val="24"/>
@@ -15039,7 +14582,6 @@
         </w:rPr>
         <w:t xml:space="preserve">” and “test_medium.csv” from Google Drive, using the helper functions </w:t>
       </w:r>
-      <w:proofErr w:type="spellStart"/>
       <w:r>
         <w:rPr>
           <w:rFonts w:ascii="Arial" w:eastAsia="Times New Roman" w:hAnsi="Arial" w:cs="Arial"/>
@@ -15047,9 +14589,8 @@
           <w:sz w:val="24"/>
           <w:szCs w:val="24"/>
         </w:rPr>
-        <w:t>clean_str</w:t>
-      </w:r>
-      <w:proofErr w:type="spellEnd"/>
+        <w:t>clean_str(), build_word_dict(), preprocess() and read_data_words()</w:t>
+      </w:r>
       <w:r>
         <w:rPr>
           <w:rFonts w:ascii="Arial" w:eastAsia="Times New Roman" w:hAnsi="Arial" w:cs="Arial"/>
@@ -15057,75 +14598,6 @@
           <w:sz w:val="24"/>
           <w:szCs w:val="24"/>
         </w:rPr>
-        <w:t xml:space="preserve">(), </w:t>
-      </w:r>
-      <w:proofErr w:type="spellStart"/>
-      <w:r>
-        <w:rPr>
-          <w:rFonts w:ascii="Arial" w:eastAsia="Times New Roman" w:hAnsi="Arial" w:cs="Arial"/>
-          <w:color w:val="000000"/>
-          <w:sz w:val="24"/>
-          <w:szCs w:val="24"/>
-        </w:rPr>
-        <w:t>build_word_dict</w:t>
-      </w:r>
-      <w:proofErr w:type="spellEnd"/>
-      <w:r>
-        <w:rPr>
-          <w:rFonts w:ascii="Arial" w:eastAsia="Times New Roman" w:hAnsi="Arial" w:cs="Arial"/>
-          <w:color w:val="000000"/>
-          <w:sz w:val="24"/>
-          <w:szCs w:val="24"/>
-        </w:rPr>
-        <w:t xml:space="preserve">(), </w:t>
-      </w:r>
-      <w:proofErr w:type="spellStart"/>
-      <w:r>
-        <w:rPr>
-          <w:rFonts w:ascii="Arial" w:eastAsia="Times New Roman" w:hAnsi="Arial" w:cs="Arial"/>
-          <w:color w:val="000000"/>
-          <w:sz w:val="24"/>
-          <w:szCs w:val="24"/>
-        </w:rPr>
-        <w:t>preprocess</w:t>
-      </w:r>
-      <w:proofErr w:type="spellEnd"/>
-      <w:r>
-        <w:rPr>
-          <w:rFonts w:ascii="Arial" w:eastAsia="Times New Roman" w:hAnsi="Arial" w:cs="Arial"/>
-          <w:color w:val="000000"/>
-          <w:sz w:val="24"/>
-          <w:szCs w:val="24"/>
-        </w:rPr>
-        <w:t xml:space="preserve">() and </w:t>
-      </w:r>
-      <w:proofErr w:type="spellStart"/>
-      <w:r>
-        <w:rPr>
-          <w:rFonts w:ascii="Arial" w:eastAsia="Times New Roman" w:hAnsi="Arial" w:cs="Arial"/>
-          <w:color w:val="000000"/>
-          <w:sz w:val="24"/>
-          <w:szCs w:val="24"/>
-        </w:rPr>
-        <w:t>read_data_words</w:t>
-      </w:r>
-      <w:proofErr w:type="spellEnd"/>
-      <w:r>
-        <w:rPr>
-          <w:rFonts w:ascii="Arial" w:eastAsia="Times New Roman" w:hAnsi="Arial" w:cs="Arial"/>
-          <w:color w:val="000000"/>
-          <w:sz w:val="24"/>
-          <w:szCs w:val="24"/>
-        </w:rPr>
-        <w:t>()</w:t>
-      </w:r>
-      <w:r>
-        <w:rPr>
-          <w:rFonts w:ascii="Arial" w:eastAsia="Times New Roman" w:hAnsi="Arial" w:cs="Arial"/>
-          <w:color w:val="000000"/>
-          <w:sz w:val="24"/>
-          <w:szCs w:val="24"/>
-        </w:rPr>
         <w:t xml:space="preserve"> as shown below.</w:t>
       </w:r>
     </w:p>
@@ -15153,11 +14625,11 @@
       <w:r>
         <w:rPr>
           <w:rFonts w:ascii="Arial" w:hAnsi="Arial" w:cs="Arial"/>
-          <w:color w:val="000000"/>
-          <w:sz w:val="24"/>
-          <w:szCs w:val="24"/>
-        </w:rPr>
-        <w:lastRenderedPageBreak/>
+          <w:noProof/>
+          <w:color w:val="000000"/>
+          <w:sz w:val="24"/>
+          <w:szCs w:val="24"/>
+        </w:rPr>
         <w:drawing>
           <wp:inline distT="0" distB="0" distL="0" distR="0" wp14:anchorId="0AFDC1CC" wp14:editId="440061B0">
             <wp:extent cx="5382376" cy="3781953"/>
@@ -15205,24 +14677,15 @@
           <w:szCs w:val="24"/>
         </w:rPr>
       </w:pPr>
-    </w:p>
-    <w:p>
-      <w:pPr>
-        <w:spacing w:line="276" w:lineRule="auto"/>
-        <w:rPr>
-          <w:rFonts w:ascii="Arial" w:hAnsi="Arial" w:cs="Arial"/>
-          <w:color w:val="000000"/>
-          <w:sz w:val="24"/>
-          <w:szCs w:val="24"/>
-        </w:rPr>
-      </w:pPr>
-      <w:r>
-        <w:rPr>
-          <w:rFonts w:ascii="Arial" w:hAnsi="Arial" w:cs="Arial"/>
-          <w:color w:val="000000"/>
-          <w:sz w:val="24"/>
-          <w:szCs w:val="24"/>
-        </w:rPr>
+      <w:r>
+        <w:rPr>
+          <w:rFonts w:ascii="Arial" w:hAnsi="Arial" w:cs="Arial"/>
+          <w:noProof/>
+          <w:color w:val="000000"/>
+          <w:sz w:val="24"/>
+          <w:szCs w:val="24"/>
+        </w:rPr>
+        <w:lastRenderedPageBreak/>
         <w:drawing>
           <wp:inline distT="0" distB="0" distL="0" distR="0" wp14:anchorId="035B117E" wp14:editId="57BAB1EA">
             <wp:extent cx="4696480" cy="4277322"/>
@@ -15287,7 +14750,6 @@
           <w:szCs w:val="24"/>
           <w:u w:val="single"/>
         </w:rPr>
-        <w:lastRenderedPageBreak/>
         <w:t>Design a Word CNN Classifier that receives word ids and classifies the input.</w:t>
       </w:r>
     </w:p>
@@ -15308,50 +14770,31 @@
           <w:sz w:val="24"/>
           <w:szCs w:val="24"/>
         </w:rPr>
-        <w:t xml:space="preserve">To implement the required model, a class name </w:t>
-      </w:r>
-      <w:proofErr w:type="spellStart"/>
-      <w:r>
-        <w:rPr>
-          <w:rFonts w:ascii="Arial" w:hAnsi="Arial" w:cs="Arial"/>
-          <w:color w:val="000000"/>
-          <w:sz w:val="24"/>
-          <w:szCs w:val="24"/>
-        </w:rPr>
-        <w:t>WordCNN</w:t>
-      </w:r>
-      <w:proofErr w:type="spellEnd"/>
-      <w:r>
-        <w:rPr>
-          <w:rFonts w:ascii="Arial" w:hAnsi="Arial" w:cs="Arial"/>
-          <w:color w:val="000000"/>
-          <w:sz w:val="24"/>
-          <w:szCs w:val="24"/>
-        </w:rPr>
-        <w:t xml:space="preserve"> is created to build the layers in the model as shown below:</w:t>
-      </w:r>
-    </w:p>
-    <w:p>
-      <w:pPr>
-        <w:spacing w:line="276" w:lineRule="auto"/>
-        <w:rPr>
-          <w:rFonts w:ascii="Arial" w:hAnsi="Arial" w:cs="Arial"/>
-          <w:color w:val="000000"/>
-          <w:sz w:val="24"/>
-          <w:szCs w:val="24"/>
-        </w:rPr>
-      </w:pPr>
-      <w:r>
-        <w:rPr>
-          <w:rFonts w:ascii="Arial" w:hAnsi="Arial" w:cs="Arial"/>
+        <w:t>To implement the required model, a class name WordCNN is created to build the layers in the model as shown below:</w:t>
+      </w:r>
+    </w:p>
+    <w:p>
+      <w:pPr>
+        <w:spacing w:line="276" w:lineRule="auto"/>
+        <w:rPr>
+          <w:rFonts w:ascii="Arial" w:hAnsi="Arial" w:cs="Arial"/>
+          <w:color w:val="000000"/>
+          <w:sz w:val="24"/>
+          <w:szCs w:val="24"/>
+        </w:rPr>
+      </w:pPr>
+      <w:r>
+        <w:rPr>
+          <w:rFonts w:ascii="Arial" w:hAnsi="Arial" w:cs="Arial"/>
+          <w:noProof/>
           <w:color w:val="000000"/>
           <w:sz w:val="24"/>
           <w:szCs w:val="24"/>
         </w:rPr>
         <w:drawing>
-          <wp:inline distT="0" distB="0" distL="0" distR="0" wp14:anchorId="0DC6A59B" wp14:editId="6DAFF1CD">
-            <wp:extent cx="5731510" cy="3370580"/>
-            <wp:effectExtent l="0" t="0" r="2540" b="1270"/>
+          <wp:inline distT="0" distB="0" distL="0" distR="0" wp14:anchorId="0DC6A59B" wp14:editId="742F05B1">
+            <wp:extent cx="5405105" cy="3178628"/>
+            <wp:effectExtent l="0" t="0" r="5715" b="3175"/>
             <wp:docPr id="47" name="Picture 47"/>
             <wp:cNvGraphicFramePr>
               <a:graphicFrameLocks xmlns:a="http://schemas.openxmlformats.org/drawingml/2006/main" noChangeAspect="1"/>
@@ -15372,7 +14815,7 @@
                   <pic:spPr>
                     <a:xfrm>
                       <a:off x="0" y="0"/>
-                      <a:ext cx="5731510" cy="3370580"/>
+                      <a:ext cx="5444614" cy="3201862"/>
                     </a:xfrm>
                     <a:prstGeom prst="rect">
                       <a:avLst/>
@@ -15402,6 +14845,7 @@
           <w:sz w:val="24"/>
           <w:szCs w:val="24"/>
         </w:rPr>
+        <w:lastRenderedPageBreak/>
         <w:t>The training and testing functions are the same as the ones defined in question 1.</w:t>
       </w:r>
     </w:p>
@@ -15427,17 +14871,15 @@
         </w:rPr>
         <w:t>Plot the entropy cost on the training data and the accuracy on the testing data against</w:t>
       </w:r>
-    </w:p>
-    <w:p>
-      <w:pPr>
-        <w:spacing w:line="276" w:lineRule="auto"/>
-        <w:rPr>
-          <w:rFonts w:ascii="Arial" w:hAnsi="Arial" w:cs="Arial"/>
-          <w:sz w:val="24"/>
-          <w:szCs w:val="24"/>
-          <w:u w:val="single"/>
-        </w:rPr>
-      </w:pPr>
+      <w:r>
+        <w:rPr>
+          <w:rFonts w:ascii="Arial" w:hAnsi="Arial" w:cs="Arial"/>
+          <w:sz w:val="24"/>
+          <w:szCs w:val="24"/>
+          <w:u w:val="single"/>
+        </w:rPr>
+        <w:t xml:space="preserve"> </w:t>
+      </w:r>
       <w:r>
         <w:rPr>
           <w:rFonts w:ascii="Arial" w:hAnsi="Arial" w:cs="Arial"/>
@@ -15499,7 +14941,6 @@
           <w:noProof/>
           <w:color w:val="000000"/>
         </w:rPr>
-        <w:lastRenderedPageBreak/>
         <w:drawing>
           <wp:inline distT="0" distB="0" distL="0" distR="0" wp14:anchorId="0D49FBCC" wp14:editId="2EF6162C">
             <wp:extent cx="4898390" cy="3331210"/>
@@ -15692,6 +15133,7 @@
           <w:sz w:val="28"/>
           <w:szCs w:val="28"/>
         </w:rPr>
+        <w:lastRenderedPageBreak/>
         <w:t>Question 3</w:t>
       </w:r>
     </w:p>
@@ -15730,11 +15172,11 @@
       <w:r>
         <w:rPr>
           <w:rFonts w:ascii="Arial" w:hAnsi="Arial" w:cs="Arial"/>
-          <w:color w:val="000000"/>
-          <w:sz w:val="24"/>
-          <w:szCs w:val="24"/>
-        </w:rPr>
-        <w:lastRenderedPageBreak/>
+          <w:noProof/>
+          <w:color w:val="000000"/>
+          <w:sz w:val="24"/>
+          <w:szCs w:val="24"/>
+        </w:rPr>
         <w:drawing>
           <wp:inline distT="0" distB="0" distL="0" distR="0" wp14:anchorId="1C79A27A" wp14:editId="015AEE60">
             <wp:extent cx="1629002" cy="2495898"/>
@@ -15780,17 +15222,6 @@
           <w:color w:val="000000"/>
           <w:sz w:val="24"/>
           <w:szCs w:val="24"/>
-        </w:rPr>
-      </w:pPr>
-    </w:p>
-    <w:p>
-      <w:pPr>
-        <w:spacing w:line="276" w:lineRule="auto"/>
-        <w:rPr>
-          <w:rFonts w:ascii="Arial" w:hAnsi="Arial" w:cs="Arial"/>
-          <w:color w:val="000000"/>
-          <w:sz w:val="24"/>
-          <w:szCs w:val="24"/>
           <w:u w:val="single"/>
         </w:rPr>
       </w:pPr>
@@ -15830,9 +15261,9 @@
         <w:spacing w:line="276" w:lineRule="auto"/>
         <w:rPr>
           <w:rFonts w:ascii="Arial" w:hAnsi="Arial" w:cs="Arial"/>
-          <w:sz w:val="24"/>
-          <w:szCs w:val="24"/>
-          <w:u w:val="single"/>
+          <w:color w:val="000000"/>
+          <w:sz w:val="24"/>
+          <w:szCs w:val="24"/>
         </w:rPr>
       </w:pPr>
     </w:p>
@@ -15872,42 +15303,23 @@
           <w:sz w:val="24"/>
           <w:szCs w:val="24"/>
         </w:rPr>
-        <w:t xml:space="preserve">To implement the required model, a class name </w:t>
-      </w:r>
-      <w:proofErr w:type="spellStart"/>
-      <w:r>
-        <w:rPr>
-          <w:rFonts w:ascii="Arial" w:hAnsi="Arial" w:cs="Arial"/>
-          <w:color w:val="000000"/>
-          <w:sz w:val="24"/>
-          <w:szCs w:val="24"/>
-        </w:rPr>
-        <w:t>CharRNN</w:t>
-      </w:r>
-      <w:proofErr w:type="spellEnd"/>
-      <w:r>
-        <w:rPr>
-          <w:rFonts w:ascii="Arial" w:hAnsi="Arial" w:cs="Arial"/>
-          <w:color w:val="000000"/>
-          <w:sz w:val="24"/>
-          <w:szCs w:val="24"/>
-        </w:rPr>
-        <w:t xml:space="preserve"> is created to build the layers in the model as shown below:</w:t>
-      </w:r>
-    </w:p>
-    <w:p>
-      <w:pPr>
-        <w:spacing w:line="276" w:lineRule="auto"/>
-        <w:rPr>
-          <w:rFonts w:ascii="Arial" w:hAnsi="Arial" w:cs="Arial"/>
-          <w:color w:val="000000"/>
-          <w:sz w:val="24"/>
-          <w:szCs w:val="24"/>
-        </w:rPr>
-      </w:pPr>
-      <w:r>
-        <w:rPr>
-          <w:rFonts w:ascii="Arial" w:hAnsi="Arial" w:cs="Arial"/>
+        <w:t>To implement the required model, a class name CharRNN is created to build the layers in the model as shown below:</w:t>
+      </w:r>
+    </w:p>
+    <w:p>
+      <w:pPr>
+        <w:spacing w:line="276" w:lineRule="auto"/>
+        <w:rPr>
+          <w:rFonts w:ascii="Arial" w:hAnsi="Arial" w:cs="Arial"/>
+          <w:color w:val="000000"/>
+          <w:sz w:val="24"/>
+          <w:szCs w:val="24"/>
+        </w:rPr>
+      </w:pPr>
+      <w:r>
+        <w:rPr>
+          <w:rFonts w:ascii="Arial" w:hAnsi="Arial" w:cs="Arial"/>
+          <w:noProof/>
           <w:color w:val="000000"/>
           <w:sz w:val="24"/>
           <w:szCs w:val="24"/>
@@ -15966,6 +15378,7 @@
           <w:sz w:val="24"/>
           <w:szCs w:val="24"/>
         </w:rPr>
+        <w:lastRenderedPageBreak/>
         <w:t>The training and testing functions are the same as the ones defined in question 1.</w:t>
       </w:r>
     </w:p>
@@ -16225,17 +15638,6 @@
           <w:szCs w:val="24"/>
         </w:rPr>
       </w:pPr>
-    </w:p>
-    <w:p>
-      <w:pPr>
-        <w:spacing w:line="276" w:lineRule="auto"/>
-        <w:rPr>
-          <w:rFonts w:ascii="Arial" w:hAnsi="Arial" w:cs="Arial"/>
-          <w:color w:val="000000"/>
-          <w:sz w:val="24"/>
-          <w:szCs w:val="24"/>
-        </w:rPr>
-      </w:pPr>
       <w:r>
         <w:rPr>
           <w:rFonts w:ascii="Arial" w:hAnsi="Arial" w:cs="Arial"/>
@@ -16284,6 +15686,7 @@
       <w:r>
         <w:rPr>
           <w:rFonts w:ascii="Arial" w:hAnsi="Arial" w:cs="Arial"/>
+          <w:noProof/>
           <w:color w:val="000000"/>
           <w:sz w:val="24"/>
           <w:szCs w:val="24"/>
@@ -16333,17 +15736,6 @@
           <w:color w:val="000000"/>
           <w:sz w:val="24"/>
           <w:szCs w:val="24"/>
-        </w:rPr>
-      </w:pPr>
-    </w:p>
-    <w:p>
-      <w:pPr>
-        <w:spacing w:line="276" w:lineRule="auto"/>
-        <w:rPr>
-          <w:rFonts w:ascii="Arial" w:hAnsi="Arial" w:cs="Arial"/>
-          <w:color w:val="000000"/>
-          <w:sz w:val="24"/>
-          <w:szCs w:val="24"/>
           <w:u w:val="single"/>
         </w:rPr>
       </w:pPr>
@@ -16423,87 +15815,47 @@
           <w:szCs w:val="24"/>
           <w:u w:val="single"/>
         </w:rPr>
-        <w:t xml:space="preserve">Design a Word RNN Classifier that </w:t>
-      </w:r>
-      <w:proofErr w:type="spellStart"/>
-      <w:r>
-        <w:rPr>
-          <w:rFonts w:ascii="Arial" w:hAnsi="Arial" w:cs="Arial"/>
-          <w:sz w:val="24"/>
-          <w:szCs w:val="24"/>
-          <w:u w:val="single"/>
-        </w:rPr>
-        <w:t>receivesword</w:t>
-      </w:r>
-      <w:proofErr w:type="spellEnd"/>
-      <w:r>
-        <w:rPr>
-          <w:rFonts w:ascii="Arial" w:hAnsi="Arial" w:cs="Arial"/>
-          <w:sz w:val="24"/>
-          <w:szCs w:val="24"/>
-          <w:u w:val="single"/>
-        </w:rPr>
-        <w:t xml:space="preserve"> ids and classifies the input.</w:t>
-      </w:r>
-    </w:p>
-    <w:p>
-      <w:pPr>
-        <w:spacing w:line="276" w:lineRule="auto"/>
-        <w:rPr>
-          <w:rFonts w:ascii="Arial" w:hAnsi="Arial" w:cs="Arial"/>
-          <w:color w:val="000000"/>
-          <w:sz w:val="24"/>
-          <w:szCs w:val="24"/>
-        </w:rPr>
-      </w:pPr>
-      <w:r>
-        <w:rPr>
-          <w:rFonts w:ascii="Arial" w:hAnsi="Arial" w:cs="Arial"/>
-          <w:color w:val="000000"/>
-          <w:sz w:val="24"/>
-          <w:szCs w:val="24"/>
-        </w:rPr>
-        <w:t xml:space="preserve">To implement the required model, a class name </w:t>
-      </w:r>
-      <w:proofErr w:type="spellStart"/>
-      <w:r>
-        <w:rPr>
-          <w:rFonts w:ascii="Arial" w:hAnsi="Arial" w:cs="Arial"/>
-          <w:color w:val="000000"/>
-          <w:sz w:val="24"/>
-          <w:szCs w:val="24"/>
-        </w:rPr>
-        <w:t>WordRNN</w:t>
-      </w:r>
-      <w:proofErr w:type="spellEnd"/>
-      <w:r>
-        <w:rPr>
-          <w:rFonts w:ascii="Arial" w:hAnsi="Arial" w:cs="Arial"/>
-          <w:color w:val="000000"/>
-          <w:sz w:val="24"/>
-          <w:szCs w:val="24"/>
-        </w:rPr>
-        <w:t xml:space="preserve"> is created to build the layers in the model as shown below:</w:t>
-      </w:r>
-    </w:p>
-    <w:p>
-      <w:pPr>
-        <w:spacing w:line="276" w:lineRule="auto"/>
-        <w:rPr>
-          <w:rFonts w:ascii="Arial" w:hAnsi="Arial" w:cs="Arial"/>
-          <w:color w:val="000000"/>
-          <w:sz w:val="24"/>
-          <w:szCs w:val="24"/>
-        </w:rPr>
-      </w:pPr>
-      <w:r>
-        <w:rPr>
-          <w:rFonts w:ascii="Arial" w:hAnsi="Arial" w:cs="Arial"/>
-          <w:color w:val="000000"/>
-          <w:sz w:val="24"/>
-          <w:szCs w:val="24"/>
-        </w:rPr>
-        <w:lastRenderedPageBreak/>
+        <w:t>Design a Word RNN Classifier that receivesword ids and classifies the input.</w:t>
+      </w:r>
+    </w:p>
+    <w:p>
+      <w:pPr>
+        <w:spacing w:line="276" w:lineRule="auto"/>
+        <w:rPr>
+          <w:rFonts w:ascii="Arial" w:hAnsi="Arial" w:cs="Arial"/>
+          <w:color w:val="000000"/>
+          <w:sz w:val="24"/>
+          <w:szCs w:val="24"/>
+        </w:rPr>
+      </w:pPr>
+      <w:r>
+        <w:rPr>
+          <w:rFonts w:ascii="Arial" w:hAnsi="Arial" w:cs="Arial"/>
+          <w:color w:val="000000"/>
+          <w:sz w:val="24"/>
+          <w:szCs w:val="24"/>
+        </w:rPr>
+        <w:t>To implement the required model, a class name WordRNN is created to build the layers in the model as shown below:</w:t>
+      </w:r>
+    </w:p>
+    <w:p>
+      <w:pPr>
+        <w:spacing w:line="276" w:lineRule="auto"/>
+        <w:rPr>
+          <w:rFonts w:ascii="Arial" w:hAnsi="Arial" w:cs="Arial"/>
+          <w:color w:val="000000"/>
+          <w:sz w:val="24"/>
+          <w:szCs w:val="24"/>
+        </w:rPr>
+      </w:pPr>
+      <w:r>
+        <w:rPr>
+          <w:rFonts w:ascii="Arial" w:hAnsi="Arial" w:cs="Arial"/>
+          <w:noProof/>
+          <w:color w:val="000000"/>
+          <w:sz w:val="24"/>
+          <w:szCs w:val="24"/>
+        </w:rPr>
         <w:drawing>
           <wp:inline distT="0" distB="0" distL="0" distR="0" wp14:anchorId="39D5F512" wp14:editId="3F2DF72E">
             <wp:extent cx="4616260" cy="3635829"/>
@@ -16558,6 +15910,7 @@
           <w:sz w:val="24"/>
           <w:szCs w:val="24"/>
         </w:rPr>
+        <w:lastRenderedPageBreak/>
         <w:t>The training and testing functions are the same as the ones defined in question 1.</w:t>
       </w:r>
     </w:p>
@@ -16740,7 +16093,6 @@
           <w:sz w:val="24"/>
           <w:szCs w:val="24"/>
         </w:rPr>
-        <w:lastRenderedPageBreak/>
         <w:t>Test Accuracy: 85.857%</w:t>
       </w:r>
     </w:p>
@@ -16820,10 +16172,7 @@
           <w:szCs w:val="24"/>
         </w:rPr>
       </w:pPr>
-    </w:p>
-    <w:p>
-      <w:pPr>
-        <w:spacing w:line="276" w:lineRule="auto"/>
+      <w:r>
         <w:rPr>
           <w:rFonts w:ascii="Arial" w:hAnsi="Arial" w:cs="Arial"/>
           <w:b/>
@@ -16832,27 +16181,7 @@
           <w:sz w:val="28"/>
           <w:szCs w:val="28"/>
         </w:rPr>
-      </w:pPr>
-    </w:p>
-    <w:p>
-      <w:pPr>
-        <w:spacing w:line="276" w:lineRule="auto"/>
-        <w:rPr>
-          <w:rFonts w:ascii="Arial" w:hAnsi="Arial" w:cs="Arial"/>
-          <w:color w:val="000000"/>
-          <w:sz w:val="24"/>
-          <w:szCs w:val="24"/>
-        </w:rPr>
-      </w:pPr>
-      <w:r>
-        <w:rPr>
-          <w:rFonts w:ascii="Arial" w:hAnsi="Arial" w:cs="Arial"/>
-          <w:b/>
-          <w:bCs/>
-          <w:color w:val="000000"/>
-          <w:sz w:val="28"/>
-          <w:szCs w:val="28"/>
-        </w:rPr>
+        <w:lastRenderedPageBreak/>
         <w:t>Question 5</w:t>
       </w:r>
     </w:p>
@@ -17966,6 +17295,7 @@
           <w:sz w:val="24"/>
           <w:szCs w:val="24"/>
         </w:rPr>
+        <w:lastRenderedPageBreak/>
         <w:t>Word CNN Classifier with dropouts</w:t>
       </w:r>
     </w:p>
@@ -18212,7 +17542,6 @@
           <w:bCs/>
           <w:noProof/>
         </w:rPr>
-        <w:lastRenderedPageBreak/>
         <w:drawing>
           <wp:inline distT="0" distB="0" distL="0" distR="0" wp14:anchorId="1CE68A6D" wp14:editId="033275EC">
             <wp:extent cx="2748561" cy="1915885"/>
@@ -18612,6 +17941,7 @@
           <w:sz w:val="24"/>
           <w:szCs w:val="24"/>
         </w:rPr>
+        <w:lastRenderedPageBreak/>
         <w:t>Comparison Table</w:t>
       </w:r>
     </w:p>
@@ -19299,17 +18629,7 @@
           <w:sz w:val="24"/>
           <w:szCs w:val="24"/>
         </w:rPr>
-        <w:t xml:space="preserve">loss in </w:t>
-      </w:r>
-      <w:r>
-        <w:rPr>
-          <w:rFonts w:ascii="Arial" w:hAnsi="Arial" w:cs="Arial"/>
-          <w:noProof/>
-          <w:sz w:val="24"/>
-          <w:szCs w:val="24"/>
-        </w:rPr>
-        <w:lastRenderedPageBreak/>
-        <w:t xml:space="preserve">accuracy by the without dropout model from the with dropout model of the </w:t>
+        <w:t xml:space="preserve">loss in accuracy by the without dropout model from the with dropout model of the </w:t>
       </w:r>
       <w:r>
         <w:rPr>
@@ -19688,6 +19008,7 @@
           <w:sz w:val="24"/>
           <w:szCs w:val="24"/>
         </w:rPr>
+        <w:lastRenderedPageBreak/>
         <w:t>Question 6</w:t>
       </w:r>
     </w:p>
@@ -19787,27 +19108,7 @@
           <w:szCs w:val="24"/>
           <w:u w:val="single"/>
         </w:rPr>
-        <w:t>a)(</w:t>
-      </w:r>
-      <w:proofErr w:type="spellStart"/>
-      <w:r>
-        <w:rPr>
-          <w:rFonts w:ascii="Arial" w:hAnsi="Arial" w:cs="Arial"/>
-          <w:sz w:val="24"/>
-          <w:szCs w:val="24"/>
-          <w:u w:val="single"/>
-        </w:rPr>
-        <w:t>i</w:t>
-      </w:r>
-      <w:proofErr w:type="spellEnd"/>
-      <w:r>
-        <w:rPr>
-          <w:rFonts w:ascii="Arial" w:hAnsi="Arial" w:cs="Arial"/>
-          <w:sz w:val="24"/>
-          <w:szCs w:val="24"/>
-          <w:u w:val="single"/>
-        </w:rPr>
-        <w:t xml:space="preserve">) </w:t>
+        <w:t xml:space="preserve">a)(i) </w:t>
       </w:r>
       <w:r>
         <w:rPr>
@@ -19891,7 +19192,6 @@
           <w:rFonts w:ascii="Arial" w:hAnsi="Arial" w:cs="Arial"/>
           <w:noProof/>
         </w:rPr>
-        <w:lastRenderedPageBreak/>
         <w:drawing>
           <wp:inline distT="0" distB="0" distL="0" distR="0" wp14:anchorId="74D4C4B4" wp14:editId="28406E35">
             <wp:extent cx="2710180" cy="1889132"/>
@@ -20389,6 +19689,7 @@
           <w:szCs w:val="24"/>
           <w:u w:val="single"/>
         </w:rPr>
+        <w:lastRenderedPageBreak/>
         <w:t>b) Increase the number of RNN layers to 2 layers</w:t>
       </w:r>
     </w:p>
@@ -20463,7 +19764,6 @@
           <w:rFonts w:ascii="Arial" w:hAnsi="Arial" w:cs="Arial"/>
           <w:noProof/>
         </w:rPr>
-        <w:lastRenderedPageBreak/>
         <w:drawing>
           <wp:inline distT="0" distB="0" distL="0" distR="0" wp14:anchorId="6CC7328E" wp14:editId="77C5DF55">
             <wp:extent cx="2672715" cy="1817613"/>
@@ -21383,10 +20683,23 @@
         <w:spacing w:after="0" w:line="276" w:lineRule="auto"/>
         <w:rPr>
           <w:rFonts w:ascii="Arial" w:hAnsi="Arial" w:cs="Arial"/>
-          <w:sz w:val="24"/>
-          <w:szCs w:val="24"/>
-        </w:rPr>
-      </w:pPr>
+          <w:b/>
+          <w:bCs/>
+          <w:sz w:val="24"/>
+          <w:szCs w:val="24"/>
+        </w:rPr>
+      </w:pPr>
+      <w:r>
+        <w:rPr>
+          <w:rFonts w:ascii="Arial" w:hAnsi="Arial" w:cs="Arial"/>
+          <w:b/>
+          <w:bCs/>
+          <w:sz w:val="24"/>
+          <w:szCs w:val="24"/>
+        </w:rPr>
+        <w:lastRenderedPageBreak/>
+        <w:t>Variations to Word RNN Classifier</w:t>
+      </w:r>
     </w:p>
     <w:p>
       <w:pPr>
@@ -21402,16 +20715,6 @@
           <w:szCs w:val="24"/>
         </w:rPr>
       </w:pPr>
-      <w:r>
-        <w:rPr>
-          <w:rFonts w:ascii="Arial" w:hAnsi="Arial" w:cs="Arial"/>
-          <w:b/>
-          <w:bCs/>
-          <w:sz w:val="24"/>
-          <w:szCs w:val="24"/>
-        </w:rPr>
-        <w:t>Variations to Word RNN Classifier</w:t>
-      </w:r>
     </w:p>
     <w:p>
       <w:pPr>
@@ -21421,55 +20724,19 @@
         <w:spacing w:after="0" w:line="276" w:lineRule="auto"/>
         <w:rPr>
           <w:rFonts w:ascii="Arial" w:hAnsi="Arial" w:cs="Arial"/>
-          <w:b/>
-          <w:bCs/>
-          <w:sz w:val="24"/>
-          <w:szCs w:val="24"/>
-        </w:rPr>
-      </w:pPr>
-    </w:p>
-    <w:p>
-      <w:pPr>
-        <w:autoSpaceDE w:val="0"/>
-        <w:autoSpaceDN w:val="0"/>
-        <w:adjustRightInd w:val="0"/>
-        <w:spacing w:after="0" w:line="276" w:lineRule="auto"/>
-        <w:rPr>
-          <w:rFonts w:ascii="Arial" w:hAnsi="Arial" w:cs="Arial"/>
-          <w:sz w:val="24"/>
-          <w:szCs w:val="24"/>
-          <w:u w:val="single"/>
-        </w:rPr>
-      </w:pPr>
-      <w:r>
-        <w:rPr>
-          <w:rFonts w:ascii="Arial" w:hAnsi="Arial" w:cs="Arial"/>
-          <w:sz w:val="24"/>
-          <w:szCs w:val="24"/>
-          <w:u w:val="single"/>
-        </w:rPr>
-        <w:lastRenderedPageBreak/>
-        <w:t>a)(</w:t>
-      </w:r>
-      <w:proofErr w:type="spellStart"/>
-      <w:r>
-        <w:rPr>
-          <w:rFonts w:ascii="Arial" w:hAnsi="Arial" w:cs="Arial"/>
-          <w:sz w:val="24"/>
-          <w:szCs w:val="24"/>
-          <w:u w:val="single"/>
-        </w:rPr>
-        <w:t>i</w:t>
-      </w:r>
-      <w:proofErr w:type="spellEnd"/>
-      <w:r>
-        <w:rPr>
-          <w:rFonts w:ascii="Arial" w:hAnsi="Arial" w:cs="Arial"/>
-          <w:sz w:val="24"/>
-          <w:szCs w:val="24"/>
-          <w:u w:val="single"/>
-        </w:rPr>
-        <w:t xml:space="preserve">) </w:t>
+          <w:sz w:val="24"/>
+          <w:szCs w:val="24"/>
+          <w:u w:val="single"/>
+        </w:rPr>
+      </w:pPr>
+      <w:r>
+        <w:rPr>
+          <w:rFonts w:ascii="Arial" w:hAnsi="Arial" w:cs="Arial"/>
+          <w:sz w:val="24"/>
+          <w:szCs w:val="24"/>
+          <w:u w:val="single"/>
+        </w:rPr>
+        <w:t xml:space="preserve">a)(i) </w:t>
       </w:r>
       <w:r>
         <w:rPr>
@@ -22150,18 +21417,8 @@
           <w:rFonts w:ascii="Arial" w:hAnsi="Arial" w:cs="Arial"/>
           <w:sz w:val="24"/>
           <w:szCs w:val="24"/>
-          <w:u w:val="single"/>
-        </w:rPr>
-      </w:pPr>
-      <w:r>
-        <w:rPr>
-          <w:rFonts w:ascii="Arial" w:hAnsi="Arial" w:cs="Arial"/>
-          <w:sz w:val="24"/>
-          <w:szCs w:val="24"/>
-          <w:u w:val="single"/>
-        </w:rPr>
-        <w:t>c) Add gradient clipping to RNN training with clipping threshold = 2</w:t>
-      </w:r>
+        </w:rPr>
+      </w:pPr>
     </w:p>
     <w:p>
       <w:pPr>
@@ -22176,47 +21433,15 @@
           <w:u w:val="single"/>
         </w:rPr>
       </w:pPr>
-    </w:p>
-    <w:p>
-      <w:pPr>
-        <w:autoSpaceDE w:val="0"/>
-        <w:autoSpaceDN w:val="0"/>
-        <w:adjustRightInd w:val="0"/>
-        <w:spacing w:line="276" w:lineRule="auto"/>
-        <w:jc w:val="center"/>
-        <w:rPr>
-          <w:rFonts w:ascii="Arial" w:hAnsi="Arial" w:cs="Arial"/>
-          <w:sz w:val="24"/>
-          <w:szCs w:val="24"/>
-          <w:u w:val="single"/>
-        </w:rPr>
-      </w:pPr>
-      <w:r>
-        <w:rPr>
-          <w:rFonts w:ascii="Arial" w:hAnsi="Arial" w:cs="Arial"/>
-          <w:sz w:val="24"/>
-          <w:szCs w:val="24"/>
-          <w:u w:val="single"/>
-        </w:rPr>
-        <w:t>Train entropy cost and test accuracy (</w:t>
-      </w:r>
-      <w:r>
-        <w:rPr>
-          <w:rFonts w:ascii="Arial" w:hAnsi="Arial" w:cs="Arial"/>
-          <w:sz w:val="24"/>
-          <w:szCs w:val="24"/>
-          <w:u w:val="single"/>
-        </w:rPr>
-        <w:t>87.000</w:t>
-      </w:r>
-      <w:r>
-        <w:rPr>
-          <w:rFonts w:ascii="Arial" w:hAnsi="Arial" w:cs="Arial"/>
-          <w:sz w:val="24"/>
-          <w:szCs w:val="24"/>
-          <w:u w:val="single"/>
-        </w:rPr>
-        <w:t>%)</w:t>
+      <w:r>
+        <w:rPr>
+          <w:rFonts w:ascii="Arial" w:hAnsi="Arial" w:cs="Arial"/>
+          <w:sz w:val="24"/>
+          <w:szCs w:val="24"/>
+          <w:u w:val="single"/>
+        </w:rPr>
+        <w:lastRenderedPageBreak/>
+        <w:t>c) Add gradient clipping to RNN training with clipping threshold = 2</w:t>
       </w:r>
     </w:p>
     <w:p>
@@ -22229,6 +21454,62 @@
           <w:rFonts w:ascii="Arial" w:hAnsi="Arial" w:cs="Arial"/>
           <w:sz w:val="24"/>
           <w:szCs w:val="24"/>
+          <w:u w:val="single"/>
+        </w:rPr>
+      </w:pPr>
+    </w:p>
+    <w:p>
+      <w:pPr>
+        <w:autoSpaceDE w:val="0"/>
+        <w:autoSpaceDN w:val="0"/>
+        <w:adjustRightInd w:val="0"/>
+        <w:spacing w:line="276" w:lineRule="auto"/>
+        <w:jc w:val="center"/>
+        <w:rPr>
+          <w:rFonts w:ascii="Arial" w:hAnsi="Arial" w:cs="Arial"/>
+          <w:sz w:val="24"/>
+          <w:szCs w:val="24"/>
+          <w:u w:val="single"/>
+        </w:rPr>
+      </w:pPr>
+      <w:r>
+        <w:rPr>
+          <w:rFonts w:ascii="Arial" w:hAnsi="Arial" w:cs="Arial"/>
+          <w:sz w:val="24"/>
+          <w:szCs w:val="24"/>
+          <w:u w:val="single"/>
+        </w:rPr>
+        <w:t>Train entropy cost and test accuracy (</w:t>
+      </w:r>
+      <w:r>
+        <w:rPr>
+          <w:rFonts w:ascii="Arial" w:hAnsi="Arial" w:cs="Arial"/>
+          <w:sz w:val="24"/>
+          <w:szCs w:val="24"/>
+          <w:u w:val="single"/>
+        </w:rPr>
+        <w:t>87.000</w:t>
+      </w:r>
+      <w:r>
+        <w:rPr>
+          <w:rFonts w:ascii="Arial" w:hAnsi="Arial" w:cs="Arial"/>
+          <w:sz w:val="24"/>
+          <w:szCs w:val="24"/>
+          <w:u w:val="single"/>
+        </w:rPr>
+        <w:t>%)</w:t>
+      </w:r>
+    </w:p>
+    <w:p>
+      <w:pPr>
+        <w:autoSpaceDE w:val="0"/>
+        <w:autoSpaceDN w:val="0"/>
+        <w:adjustRightInd w:val="0"/>
+        <w:spacing w:after="0" w:line="276" w:lineRule="auto"/>
+        <w:rPr>
+          <w:rFonts w:ascii="Arial" w:hAnsi="Arial" w:cs="Arial"/>
+          <w:sz w:val="24"/>
+          <w:szCs w:val="24"/>
         </w:rPr>
       </w:pPr>
       <w:r>
@@ -22236,7 +21517,6 @@
           <w:rFonts w:ascii="Arial" w:hAnsi="Arial" w:cs="Arial"/>
           <w:noProof/>
         </w:rPr>
-        <w:lastRenderedPageBreak/>
         <w:drawing>
           <wp:inline distT="0" distB="0" distL="0" distR="0" wp14:anchorId="2D5C24E0" wp14:editId="605E3309">
             <wp:extent cx="2560309" cy="1741170"/>
@@ -22939,23 +22219,7 @@
           <w:sz w:val="24"/>
           <w:szCs w:val="24"/>
         </w:rPr>
-        <w:t>the Word RNN classifier with GRU model gives the best performance among the 4 classifiers we analysed. Then, we include a gradient clipping of 2 to</w:t>
-      </w:r>
-      <w:r>
-        <w:rPr>
-          <w:rFonts w:ascii="Arial" w:hAnsi="Arial" w:cs="Arial"/>
-          <w:sz w:val="24"/>
-          <w:szCs w:val="24"/>
-        </w:rPr>
-        <w:t xml:space="preserve"> further improve on the Word RNN classifier</w:t>
-      </w:r>
-      <w:r>
-        <w:rPr>
-          <w:rFonts w:ascii="Arial" w:hAnsi="Arial" w:cs="Arial"/>
-          <w:sz w:val="24"/>
-          <w:szCs w:val="24"/>
-        </w:rPr>
-        <w:t>.</w:t>
+        <w:t>the Word RNN classifier with GRU model gives the best performance among the 4 classifiers we analysed. Then, we include a gradient clipping of 2 to further improve on the Word RNN classifier.</w:t>
       </w:r>
     </w:p>
     <w:sectPr>
@@ -24058,6 +23322,7 @@
   <w:style w:type="character" w:default="1" w:styleId="DefaultParagraphFont">
     <w:name w:val="Default Paragraph Font"/>
     <w:uiPriority w:val="1"/>
+    <w:semiHidden/>
     <w:unhideWhenUsed/>
   </w:style>
   <w:style w:type="table" w:default="1" w:styleId="TableNormal">
@@ -24575,7 +23840,7 @@
 </file>
 
 <file path=customXml/itemProps1.xml><?xml version="1.0" encoding="utf-8"?>
-<ds:datastoreItem xmlns:ds="http://schemas.openxmlformats.org/officeDocument/2006/customXml" ds:itemID="{45A47E94-FB60-4A6F-BFC0-5E18A003C5EE}">
+<ds:datastoreItem xmlns:ds="http://schemas.openxmlformats.org/officeDocument/2006/customXml" ds:itemID="{6951DD47-ABA2-42BF-8FEE-03D7F2331201}">
   <ds:schemaRefs>
     <ds:schemaRef ds:uri="http://schemas.openxmlformats.org/officeDocument/2006/bibliography"/>
   </ds:schemaRefs>

</xml_diff>